<commit_message>
footprint assignment and Varistor
</commit_message>
<xml_diff>
--- a/dish_washwer_hardware/assets/dishwasher_implementation.docx
+++ b/dish_washwer_hardware/assets/dishwasher_implementation.docx
@@ -48,7 +48,19 @@
           <w:rPr>
             <w:rStyle w:val="Hyperlink"/>
           </w:rPr>
-          <w:t>B3W-9002-HG1G</w:t>
+          <w:t>B3W-9002-H</w:t>
+        </w:r>
+        <w:r>
+          <w:rPr>
+            <w:rStyle w:val="Hyperlink"/>
+          </w:rPr>
+          <w:t>G</w:t>
+        </w:r>
+        <w:r>
+          <w:rPr>
+            <w:rStyle w:val="Hyperlink"/>
+          </w:rPr>
+          <w:t>1G</w:t>
         </w:r>
       </w:hyperlink>
     </w:p>
@@ -64,19 +76,19 @@
           <w:rPr>
             <w:rStyle w:val="Hyperlink"/>
           </w:rPr>
-          <w:t>TL</w:t>
-        </w:r>
-        <w:r>
-          <w:rPr>
-            <w:rStyle w:val="Hyperlink"/>
-          </w:rPr>
-          <w:t>1</w:t>
-        </w:r>
-        <w:r>
-          <w:rPr>
-            <w:rStyle w:val="Hyperlink"/>
-          </w:rPr>
-          <w:t>240GQ1JCLR</w:t>
+          <w:t>TL1240G</w:t>
+        </w:r>
+        <w:r>
+          <w:rPr>
+            <w:rStyle w:val="Hyperlink"/>
+          </w:rPr>
+          <w:t>Q</w:t>
+        </w:r>
+        <w:r>
+          <w:rPr>
+            <w:rStyle w:val="Hyperlink"/>
+          </w:rPr>
+          <w:t>1JCLR</w:t>
         </w:r>
       </w:hyperlink>
       <w:r>
@@ -88,13 +100,11 @@
         <w:pStyle w:val="ListParagraph"/>
       </w:pPr>
       <w:r>
-        <w:t xml:space="preserve">This button will operate as </w:t>
-      </w:r>
-      <w:proofErr w:type="gramStart"/>
-      <w:r>
-        <w:t>a</w:t>
-      </w:r>
-      <w:proofErr w:type="gramEnd"/>
+        <w:t>This button will operate as a</w:t>
+      </w:r>
+      <w:r>
+        <w:t>n</w:t>
+      </w:r>
       <w:r>
         <w:t xml:space="preserve"> interrupt button that initiates the on and off process from the micro-controller. Thus, it need not be a high voltage switch.</w:t>
       </w:r>
@@ -146,40 +156,31 @@
         </w:numPr>
       </w:pPr>
       <w:r>
-        <w:t xml:space="preserve">uxcell PT100 RTD Temperature Sensor Probe 3 Wires Cable Thermocouple Stainless </w:t>
-      </w:r>
-      <w:proofErr w:type="gramStart"/>
-      <w:r>
-        <w:t>Steel</w:t>
+        <w:t>uxcell PT100 RTD Temperature Sensor Probe 3 Wires Cable Thermocouple Stainless Steel</w:t>
       </w:r>
       <w:r>
         <w:t>(</w:t>
       </w:r>
-      <w:proofErr w:type="gramEnd"/>
-      <w:r>
-        <w:fldChar w:fldCharType="begin"/>
-      </w:r>
-      <w:r>
-        <w:instrText xml:space="preserve"> HYPERLINK "</w:instrText>
-      </w:r>
-      <w:r>
-        <w:instrText>https://www.amazon.com/uxcell-Temperature-Sensor-Thermocouple-Stainless/dp/B07PPV7M2S</w:instrText>
-      </w:r>
-      <w:r>
-        <w:instrText xml:space="preserve">" </w:instrText>
-      </w:r>
-      <w:r>
-        <w:fldChar w:fldCharType="separate"/>
-      </w:r>
-      <w:r>
-        <w:rPr>
-          <w:rStyle w:val="Hyperlink"/>
-        </w:rPr>
-        <w:t>https://www.amazon.com/uxcell-Temperature-Sensor-Thermocouple-Stainless/dp/B07PPV7M2S</w:t>
-      </w:r>
-      <w:r>
-        <w:fldChar w:fldCharType="end"/>
-      </w:r>
+      <w:hyperlink r:id="rId7" w:history="1">
+        <w:r>
+          <w:rPr>
+            <w:rStyle w:val="Hyperlink"/>
+          </w:rPr>
+          <w:t>https://www.</w:t>
+        </w:r>
+        <w:r>
+          <w:rPr>
+            <w:rStyle w:val="Hyperlink"/>
+          </w:rPr>
+          <w:t>a</w:t>
+        </w:r>
+        <w:r>
+          <w:rPr>
+            <w:rStyle w:val="Hyperlink"/>
+          </w:rPr>
+          <w:t>mazon.com/uxcell-Temperature-Sensor-Thermocouple-Stainless/dp/B07PPV7M2S</w:t>
+        </w:r>
+      </w:hyperlink>
       <w:r>
         <w:t xml:space="preserve"> </w:t>
       </w:r>
@@ -253,12 +254,24 @@
       <w:pPr>
         <w:pStyle w:val="ListParagraph"/>
       </w:pPr>
-      <w:hyperlink r:id="rId7" w:history="1">
-        <w:r>
-          <w:rPr>
-            <w:rStyle w:val="Hyperlink"/>
-          </w:rPr>
-          <w:t>https://processheatingservices.com/heating-elements/incoloy-800-heating-elements-for-air-heating-units-pei-range-250w-6kw/pei-range-incoloy-800-heating-elements-3500w-3-5kw/</w:t>
+      <w:hyperlink r:id="rId8" w:history="1">
+        <w:r>
+          <w:rPr>
+            <w:rStyle w:val="Hyperlink"/>
+          </w:rPr>
+          <w:t>https://processheatingse</w:t>
+        </w:r>
+        <w:r>
+          <w:rPr>
+            <w:rStyle w:val="Hyperlink"/>
+          </w:rPr>
+          <w:t>r</w:t>
+        </w:r>
+        <w:r>
+          <w:rPr>
+            <w:rStyle w:val="Hyperlink"/>
+          </w:rPr>
+          <w:t>vices.com/heating-elements/incoloy-800-heating-elements-for-air-heating-units-pei-range-250w-6kw/pei-range-incoloy-800-heating-elements-3500w-3-5kw/</w:t>
         </w:r>
       </w:hyperlink>
       <w:r>
@@ -280,10 +293,7 @@
         <w:t>:</w:t>
       </w:r>
       <w:r>
-        <w:t xml:space="preserve"> </w:t>
-      </w:r>
-      <w:r>
-        <w:t>3 Phase 6kw autoclave boiler heater immersion heating element</w:t>
+        <w:t xml:space="preserve"> 3 Phase 6kw autoclave boiler heater immersion heating element</w:t>
       </w:r>
       <w:r>
         <w:t xml:space="preserve"> - </w:t>
@@ -291,12 +301,24 @@
       <w:r>
         <w:t xml:space="preserve">( </w:t>
       </w:r>
-      <w:hyperlink r:id="rId8" w:history="1">
-        <w:r>
-          <w:rPr>
-            <w:rStyle w:val="Hyperlink"/>
-          </w:rPr>
-          <w:t>https://www.alibaba.com/product-detail/3-Phase-6kw-autoclave-boiler-heater_60703485472.html</w:t>
+      <w:hyperlink r:id="rId9" w:history="1">
+        <w:r>
+          <w:rPr>
+            <w:rStyle w:val="Hyperlink"/>
+          </w:rPr>
+          <w:t>https://</w:t>
+        </w:r>
+        <w:r>
+          <w:rPr>
+            <w:rStyle w:val="Hyperlink"/>
+          </w:rPr>
+          <w:t>w</w:t>
+        </w:r>
+        <w:r>
+          <w:rPr>
+            <w:rStyle w:val="Hyperlink"/>
+          </w:rPr>
+          <w:t>ww.alibaba.com/product-detail/3-Phase-6kw-autoclave-boiler-heater_60703485472.html</w:t>
         </w:r>
       </w:hyperlink>
       <w:r>
@@ -353,48 +375,6 @@
             <wp:extent cx="4570835" cy="1708150"/>
             <wp:effectExtent l="0" t="0" r="1270" b="6350"/>
             <wp:docPr id="1" name="Picture 1"/>
-            <wp:cNvGraphicFramePr>
-              <a:graphicFrameLocks xmlns:a="http://schemas.openxmlformats.org/drawingml/2006/main" noChangeAspect="1"/>
-            </wp:cNvGraphicFramePr>
-            <a:graphic xmlns:a="http://schemas.openxmlformats.org/drawingml/2006/main">
-              <a:graphicData uri="http://schemas.openxmlformats.org/drawingml/2006/picture">
-                <pic:pic xmlns:pic="http://schemas.openxmlformats.org/drawingml/2006/picture">
-                  <pic:nvPicPr>
-                    <pic:cNvPr id="1" name=""/>
-                    <pic:cNvPicPr/>
-                  </pic:nvPicPr>
-                  <pic:blipFill>
-                    <a:blip r:embed="rId9"/>
-                    <a:stretch>
-                      <a:fillRect/>
-                    </a:stretch>
-                  </pic:blipFill>
-                  <pic:spPr>
-                    <a:xfrm>
-                      <a:off x="0" y="0"/>
-                      <a:ext cx="4575535" cy="1709906"/>
-                    </a:xfrm>
-                    <a:prstGeom prst="rect">
-                      <a:avLst/>
-                    </a:prstGeom>
-                  </pic:spPr>
-                </pic:pic>
-              </a:graphicData>
-            </a:graphic>
-          </wp:inline>
-        </w:drawing>
-      </w:r>
-    </w:p>
-    <w:p>
-      <w:r>
-        <w:rPr>
-          <w:noProof/>
-        </w:rPr>
-        <w:drawing>
-          <wp:inline distT="0" distB="0" distL="0" distR="0" wp14:anchorId="3881F22B" wp14:editId="60546216">
-            <wp:extent cx="1949116" cy="1479550"/>
-            <wp:effectExtent l="0" t="0" r="0" b="6350"/>
-            <wp:docPr id="2" name="Picture 2"/>
             <wp:cNvGraphicFramePr>
               <a:graphicFrameLocks xmlns:a="http://schemas.openxmlformats.org/drawingml/2006/main" noChangeAspect="1"/>
             </wp:cNvGraphicFramePr>
@@ -414,6 +394,48 @@
                   <pic:spPr>
                     <a:xfrm>
                       <a:off x="0" y="0"/>
+                      <a:ext cx="4575535" cy="1709906"/>
+                    </a:xfrm>
+                    <a:prstGeom prst="rect">
+                      <a:avLst/>
+                    </a:prstGeom>
+                  </pic:spPr>
+                </pic:pic>
+              </a:graphicData>
+            </a:graphic>
+          </wp:inline>
+        </w:drawing>
+      </w:r>
+    </w:p>
+    <w:p>
+      <w:r>
+        <w:rPr>
+          <w:noProof/>
+        </w:rPr>
+        <w:drawing>
+          <wp:inline distT="0" distB="0" distL="0" distR="0" wp14:anchorId="3881F22B" wp14:editId="60546216">
+            <wp:extent cx="1949116" cy="1479550"/>
+            <wp:effectExtent l="0" t="0" r="0" b="6350"/>
+            <wp:docPr id="2" name="Picture 2"/>
+            <wp:cNvGraphicFramePr>
+              <a:graphicFrameLocks xmlns:a="http://schemas.openxmlformats.org/drawingml/2006/main" noChangeAspect="1"/>
+            </wp:cNvGraphicFramePr>
+            <a:graphic xmlns:a="http://schemas.openxmlformats.org/drawingml/2006/main">
+              <a:graphicData uri="http://schemas.openxmlformats.org/drawingml/2006/picture">
+                <pic:pic xmlns:pic="http://schemas.openxmlformats.org/drawingml/2006/picture">
+                  <pic:nvPicPr>
+                    <pic:cNvPr id="1" name=""/>
+                    <pic:cNvPicPr/>
+                  </pic:nvPicPr>
+                  <pic:blipFill>
+                    <a:blip r:embed="rId11"/>
+                    <a:stretch>
+                      <a:fillRect/>
+                    </a:stretch>
+                  </pic:blipFill>
+                  <pic:spPr>
+                    <a:xfrm>
+                      <a:off x="0" y="0"/>
                       <a:ext cx="1965134" cy="1491709"/>
                     </a:xfrm>
                     <a:prstGeom prst="rect">
@@ -506,30 +528,30 @@
       <w:r>
         <w:t xml:space="preserve">Recommended triacs: </w:t>
       </w:r>
-      <w:hyperlink r:id="rId11" w:history="1">
-        <w:r>
-          <w:rPr>
-            <w:rStyle w:val="Hyperlink"/>
-          </w:rPr>
-          <w:t>BTA30-6</w:t>
-        </w:r>
-        <w:r>
-          <w:rPr>
-            <w:rStyle w:val="Hyperlink"/>
-          </w:rPr>
-          <w:t>0</w:t>
-        </w:r>
-        <w:r>
-          <w:rPr>
-            <w:rStyle w:val="Hyperlink"/>
-          </w:rPr>
-          <w:t>0CW3G</w:t>
+      <w:hyperlink r:id="rId12" w:history="1">
+        <w:r>
+          <w:rPr>
+            <w:rStyle w:val="Hyperlink"/>
+          </w:rPr>
+          <w:t>BTA30-600C</w:t>
+        </w:r>
+        <w:r>
+          <w:rPr>
+            <w:rStyle w:val="Hyperlink"/>
+          </w:rPr>
+          <w:t>W</w:t>
+        </w:r>
+        <w:r>
+          <w:rPr>
+            <w:rStyle w:val="Hyperlink"/>
+          </w:rPr>
+          <w:t>3G</w:t>
         </w:r>
       </w:hyperlink>
       <w:r>
         <w:t xml:space="preserve">, </w:t>
       </w:r>
-      <w:hyperlink r:id="rId12" w:history="1">
+      <w:hyperlink r:id="rId13" w:history="1">
         <w:r>
           <w:rPr>
             <w:rStyle w:val="Hyperlink"/>
@@ -550,51 +572,102 @@
           <w:b/>
           <w:bCs/>
         </w:rPr>
-        <w:t>MOC</w:t>
-      </w:r>
-      <w:proofErr w:type="gramStart"/>
-      <w:r>
-        <w:rPr>
-          <w:b/>
-          <w:bCs/>
-        </w:rPr>
-        <w:t>3021</w:t>
+        <w:t>MOC3021</w:t>
       </w:r>
       <w:r>
         <w:t xml:space="preserve"> .</w:t>
       </w:r>
-      <w:proofErr w:type="gramEnd"/>
     </w:p>
     <w:p>
       <w:r>
         <w:t xml:space="preserve"> According to this text for guidance purposes: </w:t>
       </w:r>
-      <w:hyperlink r:id="rId13" w:history="1">
-        <w:r>
-          <w:rPr>
-            <w:rStyle w:val="Hyperlink"/>
-          </w:rPr>
-          <w:t>https://forum.arduino.cc/t/classic-optocoupler-triac-circuit-for-controlling-an-ac-load-with-arduino/442278</w:t>
+      <w:hyperlink r:id="rId14" w:history="1">
+        <w:r>
+          <w:rPr>
+            <w:rStyle w:val="Hyperlink"/>
+          </w:rPr>
+          <w:t>https://foru</w:t>
+        </w:r>
+        <w:r>
+          <w:rPr>
+            <w:rStyle w:val="Hyperlink"/>
+          </w:rPr>
+          <w:t>m</w:t>
+        </w:r>
+        <w:r>
+          <w:rPr>
+            <w:rStyle w:val="Hyperlink"/>
+          </w:rPr>
+          <w:t>.arduino.cc/t/classic-optocoupler-triac-circuit-for-controlling-an-ac-load-with-arduino/442278</w:t>
         </w:r>
       </w:hyperlink>
     </w:p>
     <w:p>
-      <w:hyperlink r:id="rId14" w:history="1">
-        <w:r>
-          <w:rPr>
-            <w:rStyle w:val="Hyperlink"/>
-          </w:rPr>
-          <w:t>https://innovatorsguru.com/switching-ac-load-using-triac/</w:t>
+      <w:hyperlink r:id="rId15" w:history="1">
+        <w:r>
+          <w:rPr>
+            <w:rStyle w:val="Hyperlink"/>
+          </w:rPr>
+          <w:t>https://innovatorsguru.com/switching-ac-load-u</w:t>
+        </w:r>
+        <w:r>
+          <w:rPr>
+            <w:rStyle w:val="Hyperlink"/>
+          </w:rPr>
+          <w:t>s</w:t>
+        </w:r>
+        <w:r>
+          <w:rPr>
+            <w:rStyle w:val="Hyperlink"/>
+          </w:rPr>
+          <w:t>ing-triac/</w:t>
         </w:r>
       </w:hyperlink>
     </w:p>
     <w:p>
-      <w:hyperlink r:id="rId15" w:history="1">
-        <w:r>
-          <w:rPr>
-            <w:rStyle w:val="Hyperlink"/>
-          </w:rPr>
-          <w:t>https://www.electronics-tutorials.ws/power/triac.html</w:t>
+      <w:hyperlink r:id="rId16" w:history="1">
+        <w:r>
+          <w:rPr>
+            <w:rStyle w:val="Hyperlink"/>
+          </w:rPr>
+          <w:t>https://www.electron</w:t>
+        </w:r>
+        <w:r>
+          <w:rPr>
+            <w:rStyle w:val="Hyperlink"/>
+          </w:rPr>
+          <w:t>i</w:t>
+        </w:r>
+        <w:r>
+          <w:rPr>
+            <w:rStyle w:val="Hyperlink"/>
+          </w:rPr>
+          <w:t>cs-</w:t>
+        </w:r>
+        <w:r>
+          <w:rPr>
+            <w:rStyle w:val="Hyperlink"/>
+          </w:rPr>
+          <w:t>t</w:t>
+        </w:r>
+        <w:r>
+          <w:rPr>
+            <w:rStyle w:val="Hyperlink"/>
+          </w:rPr>
+          <w:t>u</w:t>
+        </w:r>
+        <w:r>
+          <w:rPr>
+            <w:rStyle w:val="Hyperlink"/>
+          </w:rPr>
+          <w:t>t</w:t>
+        </w:r>
+        <w:r>
+          <w:rPr>
+            <w:rStyle w:val="Hyperlink"/>
+          </w:rPr>
+          <w:t>orials.ws/power/triac.html</w:t>
         </w:r>
       </w:hyperlink>
     </w:p>
@@ -607,13 +680,14 @@
           <w:numId w:val="1"/>
         </w:numPr>
       </w:pPr>
-      <w:proofErr w:type="gramStart"/>
-      <w:r>
-        <w:t>Display  -</w:t>
-      </w:r>
-      <w:proofErr w:type="gramEnd"/>
-      <w:r>
-        <w:t xml:space="preserve"> for a more professional and easy to use screen a tft</w:t>
+      <w:r>
+        <w:t xml:space="preserve">Display - for a </w:t>
+      </w:r>
+      <w:r>
+        <w:t>more professional and easier</w:t>
+      </w:r>
+      <w:r>
+        <w:t xml:space="preserve"> to use screen a tft</w:t>
       </w:r>
       <w:r>
         <w:t>/oled</w:t>
@@ -628,25 +702,44 @@
         <w:t xml:space="preserve">: </w:t>
       </w:r>
       <w:r>
-        <w:t xml:space="preserve">1.5" oled </w:t>
-      </w:r>
-      <w:proofErr w:type="gramStart"/>
-      <w:r>
-        <w:t>display</w:t>
+        <w:t>1.5" oled display</w:t>
       </w:r>
       <w:r>
         <w:t xml:space="preserve"> :</w:t>
       </w:r>
-      <w:proofErr w:type="gramEnd"/>
       <w:r>
         <w:t xml:space="preserve"> </w:t>
       </w:r>
-      <w:hyperlink r:id="rId16" w:history="1">
-        <w:r>
-          <w:rPr>
-            <w:rStyle w:val="Hyperlink"/>
-          </w:rPr>
-          <w:t>https://learn.adafruit.com/1-5-and-2-4-monochrome-128x64-oled-display-module?view=all</w:t>
+      <w:hyperlink r:id="rId17" w:history="1">
+        <w:r>
+          <w:rPr>
+            <w:rStyle w:val="Hyperlink"/>
+          </w:rPr>
+          <w:t>https://le</w:t>
+        </w:r>
+        <w:r>
+          <w:rPr>
+            <w:rStyle w:val="Hyperlink"/>
+          </w:rPr>
+          <w:t>a</w:t>
+        </w:r>
+        <w:r>
+          <w:rPr>
+            <w:rStyle w:val="Hyperlink"/>
+          </w:rPr>
+          <w:t>rn.a</w:t>
+        </w:r>
+        <w:r>
+          <w:rPr>
+            <w:rStyle w:val="Hyperlink"/>
+          </w:rPr>
+          <w:t>d</w:t>
+        </w:r>
+        <w:r>
+          <w:rPr>
+            <w:rStyle w:val="Hyperlink"/>
+          </w:rPr>
+          <w:t>afruit.com/1-5-and-2-4-monochrome-128x64-oled-display-module?view=all</w:t>
         </w:r>
       </w:hyperlink>
     </w:p>
@@ -691,7 +784,7 @@
         </w:rPr>
         <w:t xml:space="preserve"> pump such as: </w:t>
       </w:r>
-      <w:hyperlink r:id="rId17" w:history="1">
+      <w:hyperlink r:id="rId18" w:history="1">
         <w:r>
           <w:rPr>
             <w:rStyle w:val="Hyperlink"/>
@@ -812,18 +905,10 @@
         </w:numPr>
       </w:pPr>
       <w:r>
-        <w:t xml:space="preserve">Buttons we will use the common tactile buttons for the set and arrow </w:t>
-      </w:r>
-      <w:proofErr w:type="gramStart"/>
-      <w:r>
-        <w:t xml:space="preserve">buttons </w:t>
-      </w:r>
-      <w:r>
-        <w:t>:</w:t>
-      </w:r>
-      <w:proofErr w:type="gramEnd"/>
-      <w:r>
-        <w:t>K2-1187SQ-D4SW-06</w:t>
+        <w:t xml:space="preserve">Buttons we will use the common tactile buttons for the set and arrow buttons </w:t>
+      </w:r>
+      <w:r>
+        <w:t>:K2-1187SQ-D4SW-06</w:t>
       </w:r>
     </w:p>
     <w:p>
@@ -840,7 +925,7 @@
       <w:r>
         <w:t xml:space="preserve">: recommended </w:t>
       </w:r>
-      <w:hyperlink r:id="rId18" w:history="1">
+      <w:hyperlink r:id="rId19" w:history="1">
         <w:r>
           <w:rPr>
             <w:rStyle w:val="Hyperlink"/>
@@ -855,18 +940,10 @@
         <w:t>illuminated</w:t>
       </w:r>
       <w:r>
-        <w:t xml:space="preserve"> red </w:t>
-      </w:r>
-      <w:proofErr w:type="gramStart"/>
-      <w:r>
-        <w:t>led.</w:t>
-      </w:r>
-      <w:r>
-        <w:t>(</w:t>
-      </w:r>
-      <w:proofErr w:type="gramEnd"/>
-      <w:r>
-        <w:t>can change to green to keep the color scheme</w:t>
+        <w:t xml:space="preserve"> red led.</w:t>
+      </w:r>
+      <w:r>
+        <w:t>(can change to green to keep the color scheme</w:t>
       </w:r>
       <w:r>
         <w:t>)</w:t>
@@ -901,7 +978,7 @@
       <w:r>
         <w:t xml:space="preserve">. </w:t>
       </w:r>
-      <w:hyperlink r:id="rId19" w:history="1">
+      <w:hyperlink r:id="rId20" w:history="1">
         <w:r>
           <w:rPr>
             <w:rStyle w:val="Hyperlink"/>
@@ -923,7 +1000,7 @@
         </w:rPr>
         <w:t xml:space="preserve">mosfets: </w:t>
       </w:r>
-      <w:hyperlink r:id="rId20" w:tgtFrame="_blank" w:history="1">
+      <w:hyperlink r:id="rId21" w:tgtFrame="_blank" w:history="1">
         <w:r>
           <w:rPr>
             <w:rStyle w:val="Hyperlink"/>
@@ -941,16 +1018,10 @@
         <w:t xml:space="preserve">driver for the solenoid will be a relay: </w:t>
       </w:r>
       <w:r>
-        <w:t>HF46F-G/12-HS1T</w:t>
-      </w:r>
-      <w:r>
-        <w:t xml:space="preserve"> from LCSC which will be used in conjunction with a mosfets as a low side driver to the coil.</w:t>
-      </w:r>
-      <w:r>
-        <w:t xml:space="preserve"> </w:t>
-      </w:r>
-      <w:r>
-        <w:t>mosfets: SI2302</w:t>
+        <w:t>HF46F-G/12-HS1T from LCSC which will be used in conjunction with a mosfets as a low side driver to the coil.</w:t>
+      </w:r>
+      <w:r>
+        <w:t xml:space="preserve"> mosfets: SI2302</w:t>
       </w:r>
     </w:p>
     <w:p>
@@ -984,12 +1055,24 @@
       <w:r>
         <w:t xml:space="preserve"> link: </w:t>
       </w:r>
-      <w:hyperlink r:id="rId21" w:history="1">
-        <w:r>
-          <w:rPr>
-            <w:rStyle w:val="Hyperlink"/>
-          </w:rPr>
-          <w:t>https://www.alibaba.com/product-detail/High-Precision-Side-Mount-Float-Boiler_1957259543.html?spm=a2700.details.0.0.3dd24c360m62hz</w:t>
+      <w:hyperlink r:id="rId22" w:history="1">
+        <w:r>
+          <w:rPr>
+            <w:rStyle w:val="Hyperlink"/>
+          </w:rPr>
+          <w:t>https://www.alibaba.com/product-detail/High-Precision-Side-Mount-Float-Boiler_1957259543.h</w:t>
+        </w:r>
+        <w:r>
+          <w:rPr>
+            <w:rStyle w:val="Hyperlink"/>
+          </w:rPr>
+          <w:t>t</w:t>
+        </w:r>
+        <w:r>
+          <w:rPr>
+            <w:rStyle w:val="Hyperlink"/>
+          </w:rPr>
+          <w:t>ml?spm=a2700.details.0.0.3dd24c360m62hz</w:t>
         </w:r>
       </w:hyperlink>
     </w:p>
@@ -1012,12 +1095,24 @@
       <w:r>
         <w:t xml:space="preserve">) link: </w:t>
       </w:r>
-      <w:hyperlink r:id="rId22" w:history="1">
-        <w:r>
-          <w:rPr>
-            <w:rStyle w:val="Hyperlink"/>
-          </w:rPr>
-          <w:t>https://www.alibaba.com/product-detail/Customized-High-Accuracy-Small-Infrared-Water_1600173646115.html?spm=a2700.7724857.normal_offer.d_image.36fb3fa2imBH3D</w:t>
+      <w:hyperlink r:id="rId23" w:history="1">
+        <w:r>
+          <w:rPr>
+            <w:rStyle w:val="Hyperlink"/>
+          </w:rPr>
+          <w:t>https://www.alibaba.com/product-detail/Customize</w:t>
+        </w:r>
+        <w:r>
+          <w:rPr>
+            <w:rStyle w:val="Hyperlink"/>
+          </w:rPr>
+          <w:t>d</w:t>
+        </w:r>
+        <w:r>
+          <w:rPr>
+            <w:rStyle w:val="Hyperlink"/>
+          </w:rPr>
+          <w:t>-High-Accuracy-Small-Infrared-Water_1600173646115.html?spm=a2700.7724857.normal_offer.d_image.36fb3fa2imBH3D</w:t>
         </w:r>
       </w:hyperlink>
       <w:r>
@@ -1053,27 +1148,78 @@
     <w:p>
       <w:pPr>
         <w:rPr>
+          <w:rStyle w:val="Hyperlink"/>
+        </w:rPr>
+      </w:pPr>
+      <w:r>
+        <w:t xml:space="preserve">We will use 12V and then step down to the respective voltages. For the design of a 240-12v stepdown supply we utilize </w:t>
+      </w:r>
+      <w:r>
+        <w:t>we-bench</w:t>
+      </w:r>
+      <w:r>
+        <w:t xml:space="preserve">: link to the design is: </w:t>
+      </w:r>
+      <w:hyperlink r:id="rId24" w:history="1">
+        <w:r>
+          <w:rPr>
+            <w:rStyle w:val="Hyperlink"/>
+          </w:rPr>
+          <w:t>https://web</w:t>
+        </w:r>
+        <w:r>
+          <w:rPr>
+            <w:rStyle w:val="Hyperlink"/>
+          </w:rPr>
+          <w:t>e</w:t>
+        </w:r>
+        <w:r>
+          <w:rPr>
+            <w:rStyle w:val="Hyperlink"/>
+          </w:rPr>
+          <w:t>nch.ti.com/appi</w:t>
+        </w:r>
+        <w:r>
+          <w:rPr>
+            <w:rStyle w:val="Hyperlink"/>
+          </w:rPr>
+          <w:t>n</w:t>
+        </w:r>
+        <w:r>
+          <w:rPr>
+            <w:rStyle w:val="Hyperlink"/>
+          </w:rPr>
+          <w:t>fo/webench/scripts/SDP.cgi?ID=EC37E7BE1641EA3A</w:t>
+        </w:r>
+      </w:hyperlink>
+    </w:p>
+    <w:p>
+      <w:pPr>
+        <w:rPr>
           <w:b/>
           <w:bCs/>
         </w:rPr>
       </w:pPr>
       <w:r>
-        <w:t xml:space="preserve">We will use 12V and then step down to the respective voltages. For the design of a 240-12v stepdown supply we utilize </w:t>
-      </w:r>
-      <w:r>
-        <w:t>we-bench</w:t>
-      </w:r>
-      <w:r>
-        <w:t xml:space="preserve">: link to the design is: </w:t>
-      </w:r>
-      <w:hyperlink r:id="rId23" w:history="1">
-        <w:r>
-          <w:rPr>
-            <w:rStyle w:val="Hyperlink"/>
-          </w:rPr>
-          <w:t>https://webench.ti.com/appinfo/webench/scripts/SDP.cgi?ID=EC37E7BE1641EA3A</w:t>
+        <w:rPr>
+          <w:rStyle w:val="Hyperlink"/>
+        </w:rPr>
+        <w:t xml:space="preserve">Inpt Ac filter link: </w:t>
+      </w:r>
+      <w:hyperlink r:id="rId25" w:history="1">
+        <w:r>
+          <w:rPr>
+            <w:rStyle w:val="Hyperlink"/>
+          </w:rPr>
+          <w:t>https://electronics.stackexchange.com/questions/374950/how-does-this-line-filter-work</w:t>
         </w:r>
       </w:hyperlink>
+      <w:r>
+        <w:rPr>
+          <w:rStyle w:val="Hyperlink"/>
+        </w:rPr>
+        <w:t xml:space="preserve"> </w:t>
+      </w:r>
     </w:p>
     <w:p>
       <w:r>
@@ -1093,7 +1239,7 @@
       <w:r>
         <w:t xml:space="preserve">Link to the parts: </w:t>
       </w:r>
-      <w:hyperlink r:id="rId24" w:history="1">
+      <w:hyperlink r:id="rId26" w:history="1">
         <w:r>
           <w:rPr>
             <w:rStyle w:val="Hyperlink"/>
@@ -1106,54 +1252,61 @@
       <w:pPr>
         <w:pStyle w:val="ListParagraph"/>
       </w:pPr>
-      <w:proofErr w:type="gramStart"/>
-      <w:r>
-        <w:t>And :</w:t>
-      </w:r>
-      <w:proofErr w:type="gramEnd"/>
+      <w:r>
+        <w:t xml:space="preserve">And : </w:t>
+      </w:r>
+      <w:hyperlink r:id="rId27" w:history="1">
+        <w:r>
+          <w:rPr>
+            <w:rStyle w:val="Hyperlink"/>
+          </w:rPr>
+          <w:t>https://www.digikey.com/en/products/detail/epcos-tdk-electronics/B66317G0000X187/3914721</w:t>
+        </w:r>
+      </w:hyperlink>
       <w:r>
         <w:t xml:space="preserve"> </w:t>
       </w:r>
-      <w:hyperlink r:id="rId25" w:history="1">
-        <w:r>
-          <w:rPr>
-            <w:rStyle w:val="Hyperlink"/>
-          </w:rPr>
-          <w:t>https://www.digikey.com/en/products/detail/epcos-tdk-electronics/B66317G0000X187/3914721</w:t>
+    </w:p>
+    <w:p>
+      <w:pPr>
+        <w:pStyle w:val="ListParagraph"/>
+      </w:pPr>
+      <w:r>
+        <w:t>and the other critical components are available as well for purchase on different sites.</w:t>
+      </w:r>
+    </w:p>
+    <w:p>
+      <w:r>
+        <w:t>For 5V supply we can utilize a buck converter for efficiency and reduce heat dissipation designs.</w:t>
+      </w:r>
+    </w:p>
+    <w:p>
+      <w:r>
+        <w:t>Link:</w:t>
+      </w:r>
+      <w:r>
+        <w:t xml:space="preserve"> </w:t>
+      </w:r>
+      <w:hyperlink r:id="rId28" w:history="1">
+        <w:r>
+          <w:rPr>
+            <w:rStyle w:val="Hyperlink"/>
+          </w:rPr>
+          <w:t>https://webench.ti.com/</w:t>
+        </w:r>
+        <w:r>
+          <w:rPr>
+            <w:rStyle w:val="Hyperlink"/>
+          </w:rPr>
+          <w:t>a</w:t>
+        </w:r>
+        <w:r>
+          <w:rPr>
+            <w:rStyle w:val="Hyperlink"/>
+          </w:rPr>
+          <w:t>ppinfo/webench/scripts/SDP.cgi?ID=5EE96937B05CB99D</w:t>
         </w:r>
       </w:hyperlink>
-      <w:r>
-        <w:t xml:space="preserve"> </w:t>
-      </w:r>
-    </w:p>
-    <w:p>
-      <w:pPr>
-        <w:pStyle w:val="ListParagraph"/>
-      </w:pPr>
-      <w:r>
-        <w:t>and the other critical components are available as well for purchase on different sites.</w:t>
-      </w:r>
-    </w:p>
-    <w:p>
-      <w:r>
-        <w:t>For 5V supply we can utilize a buck converter for efficiency and reduce heat dissipation designs.</w:t>
-      </w:r>
-    </w:p>
-    <w:p>
-      <w:r>
-        <w:t>Link:</w:t>
-      </w:r>
-      <w:r>
-        <w:t xml:space="preserve"> </w:t>
-      </w:r>
-      <w:hyperlink r:id="rId26" w:history="1">
-        <w:r>
-          <w:rPr>
-            <w:rStyle w:val="Hyperlink"/>
-          </w:rPr>
-          <w:t>https://webench.ti.com/appinfo/webench/scripts/SDP.cgi?ID=5EE96937B05CB99D</w:t>
-        </w:r>
-      </w:hyperlink>
     </w:p>
     <w:p>
       <w:r>
@@ -1184,7 +1337,7 @@
         </w:rPr>
         <w:t xml:space="preserve">: </w:t>
       </w:r>
-      <w:hyperlink r:id="rId27" w:history="1">
+      <w:hyperlink r:id="rId29" w:history="1">
         <w:r>
           <w:rPr>
             <w:rStyle w:val="Hyperlink"/>
@@ -1224,20 +1377,12 @@
     </w:p>
     <w:p>
       <w:r>
-        <w:t xml:space="preserve">An EEPROM will be considered to store the settings if need </w:t>
-      </w:r>
-      <w:proofErr w:type="gramStart"/>
-      <w:r>
-        <w:t>be</w:t>
-      </w:r>
-      <w:proofErr w:type="gramEnd"/>
-      <w:r>
-        <w:t xml:space="preserve"> to save on space within the flash area of MCU.</w:t>
+        <w:t>An EEPROM will be considered to store the settings if need be to save on space within the flash area of MCU.</w:t>
       </w:r>
       <w:r>
         <w:t xml:space="preserve"> Eeprom recommended: </w:t>
       </w:r>
-      <w:hyperlink r:id="rId28" w:history="1">
+      <w:hyperlink r:id="rId30" w:history="1">
         <w:r>
           <w:rPr>
             <w:rStyle w:val="Hyperlink"/>
@@ -1302,7 +1447,13 @@
         <w:t xml:space="preserve">Wash pump, drain pump, relay driver will be: HF46F-G/12-HS1T (features: </w:t>
       </w:r>
       <w:r>
-        <w:t>General Purpose 12VDC SPST-NO 7A NonLatching Through Hole Power Relays ROHS</w:t>
+        <w:t>General Purpose 12VDC SPST-NO 7A Non</w:t>
+      </w:r>
+      <w:r>
+        <w:t xml:space="preserve"> </w:t>
+      </w:r>
+      <w:r>
+        <w:t>Latching Through Hole Power Relays ROHS</w:t>
       </w:r>
       <w:r>
         <w:t>). Since they will be run at a constant speed. Just on/off control is needed.</w:t>
@@ -1334,7 +1485,7 @@
       <w:r>
         <w:t xml:space="preserve">(from the field) eg. </w:t>
       </w:r>
-      <w:hyperlink r:id="rId29" w:history="1">
+      <w:hyperlink r:id="rId31" w:history="1">
         <w:r>
           <w:rPr>
             <w:rStyle w:val="Hyperlink"/>
@@ -1350,12 +1501,24 @@
       <w:r>
         <w:t xml:space="preserve">V: </w:t>
       </w:r>
-      <w:hyperlink r:id="rId30" w:history="1">
-        <w:r>
-          <w:rPr>
-            <w:rStyle w:val="Hyperlink"/>
-          </w:rPr>
-          <w:t>HVH-280-2P-6.5DS</w:t>
+      <w:hyperlink r:id="rId32" w:history="1">
+        <w:r>
+          <w:rPr>
+            <w:rStyle w:val="Hyperlink"/>
+          </w:rPr>
+          <w:t>HVH-280-2P-</w:t>
+        </w:r>
+        <w:r>
+          <w:rPr>
+            <w:rStyle w:val="Hyperlink"/>
+          </w:rPr>
+          <w:t>6</w:t>
+        </w:r>
+        <w:r>
+          <w:rPr>
+            <w:rStyle w:val="Hyperlink"/>
+          </w:rPr>
+          <w:t>.5DS</w:t>
         </w:r>
       </w:hyperlink>
       <w:r>
@@ -1427,7 +1590,7 @@
       <w:r>
         <w:t xml:space="preserve">Notes: the menu configuration setting is needed to set operating parameters. This tutorial procedure can be adopted in firmware design: </w:t>
       </w:r>
-      <w:hyperlink r:id="rId31" w:history="1">
+      <w:hyperlink r:id="rId33" w:history="1">
         <w:r>
           <w:rPr>
             <w:rStyle w:val="Hyperlink"/>
@@ -1454,1124 +1617,6 @@
             <wp:extent cx="5419725" cy="1524000"/>
             <wp:effectExtent l="0" t="0" r="9525" b="0"/>
             <wp:docPr id="4" name="Picture 4"/>
-            <wp:cNvGraphicFramePr>
-              <a:graphicFrameLocks xmlns:a="http://schemas.openxmlformats.org/drawingml/2006/main" noChangeAspect="1"/>
-            </wp:cNvGraphicFramePr>
-            <a:graphic xmlns:a="http://schemas.openxmlformats.org/drawingml/2006/main">
-              <a:graphicData uri="http://schemas.openxmlformats.org/drawingml/2006/picture">
-                <pic:pic xmlns:pic="http://schemas.openxmlformats.org/drawingml/2006/picture">
-                  <pic:nvPicPr>
-                    <pic:cNvPr id="1" name=""/>
-                    <pic:cNvPicPr/>
-                  </pic:nvPicPr>
-                  <pic:blipFill>
-                    <a:blip r:embed="rId32"/>
-                    <a:stretch>
-                      <a:fillRect/>
-                    </a:stretch>
-                  </pic:blipFill>
-                  <pic:spPr>
-                    <a:xfrm>
-                      <a:off x="0" y="0"/>
-                      <a:ext cx="5419725" cy="1524000"/>
-                    </a:xfrm>
-                    <a:prstGeom prst="rect">
-                      <a:avLst/>
-                    </a:prstGeom>
-                  </pic:spPr>
-                </pic:pic>
-              </a:graphicData>
-            </a:graphic>
-          </wp:inline>
-        </w:drawing>
-      </w:r>
-    </w:p>
-    <w:p>
-      <w:pPr>
-        <w:rPr>
-          <w:rStyle w:val="fontstyle01"/>
-        </w:rPr>
-      </w:pPr>
-      <w:r>
-        <w:rPr>
-          <w:rStyle w:val="fontstyle01"/>
-        </w:rPr>
-        <w:t xml:space="preserve">Once everything is </w:t>
-      </w:r>
-      <w:proofErr w:type="gramStart"/>
-      <w:r>
-        <w:rPr>
-          <w:rStyle w:val="fontstyle01"/>
-        </w:rPr>
-        <w:t>adjusted</w:t>
-      </w:r>
-      <w:proofErr w:type="gramEnd"/>
-      <w:r>
-        <w:rPr>
-          <w:rStyle w:val="fontstyle01"/>
-        </w:rPr>
-        <w:t xml:space="preserve"> we press the On/Off and the machine saves the settings and</w:t>
-      </w:r>
-      <w:r>
-        <w:rPr>
-          <w:rFonts w:ascii="Bahnschrift Light" w:hAnsi="Bahnschrift Light"/>
-          <w:color w:val="000000"/>
-        </w:rPr>
-        <w:t xml:space="preserve"> </w:t>
-      </w:r>
-      <w:r>
-        <w:rPr>
-          <w:rStyle w:val="fontstyle01"/>
-        </w:rPr>
-        <w:t>goes Off</w:t>
-      </w:r>
-      <w:r>
-        <w:rPr>
-          <w:rStyle w:val="fontstyle01"/>
-        </w:rPr>
-        <w:t>.</w:t>
-      </w:r>
-    </w:p>
-    <w:p>
-      <w:pPr>
-        <w:rPr>
-          <w:rStyle w:val="fontstyle01"/>
-          <w:rFonts w:asciiTheme="minorHAnsi" w:hAnsiTheme="minorHAnsi" w:cstheme="minorHAnsi"/>
-          <w:b/>
-          <w:bCs/>
-        </w:rPr>
-      </w:pPr>
-      <w:r>
-        <w:rPr>
-          <w:rStyle w:val="fontstyle01"/>
-          <w:rFonts w:asciiTheme="minorHAnsi" w:hAnsiTheme="minorHAnsi" w:cstheme="minorHAnsi"/>
-          <w:b/>
-          <w:bCs/>
-        </w:rPr>
-        <w:t>PROCESS</w:t>
-      </w:r>
-    </w:p>
-    <w:p>
-      <w:pPr>
-        <w:rPr>
-          <w:rStyle w:val="fontstyle01"/>
-          <w:rFonts w:asciiTheme="minorHAnsi" w:hAnsiTheme="minorHAnsi" w:cstheme="minorHAnsi"/>
-          <w:b/>
-          <w:bCs/>
-        </w:rPr>
-      </w:pPr>
-      <w:r>
-        <w:rPr>
-          <w:rStyle w:val="fontstyle01"/>
-          <w:rFonts w:asciiTheme="minorHAnsi" w:hAnsiTheme="minorHAnsi" w:cstheme="minorHAnsi"/>
-          <w:b/>
-          <w:bCs/>
-        </w:rPr>
-        <w:t>HAPPENS ONLY ONCE AFTER START UP.</w:t>
-      </w:r>
-    </w:p>
-    <w:p>
-      <w:pPr>
-        <w:rPr>
-          <w:rStyle w:val="fontstyle01"/>
-          <w:rFonts w:asciiTheme="minorHAnsi" w:hAnsiTheme="minorHAnsi" w:cstheme="minorHAnsi"/>
-          <w:b/>
-          <w:bCs/>
-        </w:rPr>
-      </w:pPr>
-    </w:p>
-    <w:p>
-      <w:pPr>
-        <w:pStyle w:val="ListParagraph"/>
-        <w:numPr>
-          <w:ilvl w:val="0"/>
-          <w:numId w:val="4"/>
-        </w:numPr>
-        <w:rPr>
-          <w:rFonts w:cstheme="minorHAnsi"/>
-          <w:color w:val="000000"/>
-          <w:sz w:val="28"/>
-          <w:szCs w:val="28"/>
-        </w:rPr>
-      </w:pPr>
-      <w:r>
-        <w:rPr>
-          <w:rFonts w:cstheme="minorHAnsi"/>
-          <w:color w:val="000000"/>
-          <w:sz w:val="28"/>
-          <w:szCs w:val="28"/>
-        </w:rPr>
-        <w:t>First Start (Commissioning)</w:t>
-      </w:r>
-      <w:r>
-        <w:rPr>
-          <w:rFonts w:cstheme="minorHAnsi"/>
-          <w:color w:val="000000"/>
-          <w:sz w:val="28"/>
-          <w:szCs w:val="28"/>
-        </w:rPr>
-        <w:t xml:space="preserve"> –</w:t>
-      </w:r>
-      <w:r>
-        <w:t xml:space="preserve"> </w:t>
-      </w:r>
-    </w:p>
-    <w:p>
-      <w:pPr>
-        <w:pStyle w:val="ListParagraph"/>
-        <w:numPr>
-          <w:ilvl w:val="1"/>
-          <w:numId w:val="5"/>
-        </w:numPr>
-        <w:rPr>
-          <w:rFonts w:cstheme="minorHAnsi"/>
-          <w:color w:val="000000"/>
-          <w:sz w:val="28"/>
-          <w:szCs w:val="28"/>
-        </w:rPr>
-      </w:pPr>
-      <w:r>
-        <w:rPr>
-          <w:rFonts w:cstheme="minorHAnsi"/>
-          <w:color w:val="000000"/>
-          <w:sz w:val="28"/>
-          <w:szCs w:val="28"/>
-        </w:rPr>
-        <w:t xml:space="preserve">We push the </w:t>
-      </w:r>
-      <w:proofErr w:type="gramStart"/>
-      <w:r>
-        <w:rPr>
-          <w:rFonts w:cstheme="minorHAnsi"/>
-          <w:color w:val="000000"/>
-          <w:sz w:val="28"/>
-          <w:szCs w:val="28"/>
-        </w:rPr>
-        <w:t>On</w:t>
-      </w:r>
-      <w:proofErr w:type="gramEnd"/>
-      <w:r>
-        <w:rPr>
-          <w:rFonts w:cstheme="minorHAnsi"/>
-          <w:color w:val="000000"/>
-          <w:sz w:val="28"/>
-          <w:szCs w:val="28"/>
-        </w:rPr>
-        <w:t>/Off button and its backlit goes on. Then we push the START</w:t>
-      </w:r>
-      <w:r>
-        <w:rPr>
-          <w:rFonts w:cstheme="minorHAnsi"/>
-          <w:color w:val="000000"/>
-          <w:sz w:val="28"/>
-          <w:szCs w:val="28"/>
-        </w:rPr>
-        <w:t xml:space="preserve"> </w:t>
-      </w:r>
-      <w:r>
-        <w:rPr>
-          <w:rFonts w:cstheme="minorHAnsi"/>
-          <w:color w:val="000000"/>
-          <w:sz w:val="28"/>
-          <w:szCs w:val="28"/>
-        </w:rPr>
-        <w:t xml:space="preserve">button which will flash on and off with 1 sec </w:t>
-      </w:r>
-      <w:r>
-        <w:rPr>
-          <w:rFonts w:cstheme="minorHAnsi"/>
-          <w:color w:val="000000"/>
-          <w:sz w:val="28"/>
-          <w:szCs w:val="28"/>
-        </w:rPr>
-        <w:t>I</w:t>
-      </w:r>
-      <w:r>
-        <w:rPr>
-          <w:rFonts w:cstheme="minorHAnsi"/>
-          <w:color w:val="000000"/>
-          <w:sz w:val="28"/>
-          <w:szCs w:val="28"/>
-        </w:rPr>
-        <w:t>nterval and</w:t>
-      </w:r>
-    </w:p>
-    <w:p>
-      <w:pPr>
-        <w:pStyle w:val="ListParagraph"/>
-        <w:numPr>
-          <w:ilvl w:val="1"/>
-          <w:numId w:val="5"/>
-        </w:numPr>
-        <w:rPr>
-          <w:rFonts w:cstheme="minorHAnsi"/>
-          <w:color w:val="000000"/>
-          <w:sz w:val="28"/>
-          <w:szCs w:val="28"/>
-        </w:rPr>
-      </w:pPr>
-      <w:r>
-        <w:rPr>
-          <w:rStyle w:val="fontstyle01"/>
-        </w:rPr>
-        <w:t>The solenoid valve (which is normally closed) opens and water starts filling the</w:t>
-      </w:r>
-      <w:r>
-        <w:rPr>
-          <w:rStyle w:val="fontstyle01"/>
-        </w:rPr>
-        <w:t xml:space="preserve"> </w:t>
-      </w:r>
-      <w:r>
-        <w:rPr>
-          <w:rStyle w:val="fontstyle01"/>
-        </w:rPr>
-        <w:t>machine until the top water level probe signals that the tank is full. There is also</w:t>
-      </w:r>
-      <w:r>
-        <w:rPr>
-          <w:rStyle w:val="fontstyle01"/>
-        </w:rPr>
-        <w:t xml:space="preserve"> </w:t>
-      </w:r>
-      <w:r>
-        <w:rPr>
-          <w:rStyle w:val="fontstyle01"/>
-        </w:rPr>
-        <w:t>the lower water level probe which is used for other operations described later.</w:t>
-      </w:r>
-      <w:r>
-        <w:rPr>
-          <w:rStyle w:val="fontstyle01"/>
-        </w:rPr>
-        <w:t xml:space="preserve"> </w:t>
-      </w:r>
-      <w:r>
-        <w:rPr>
-          <w:rStyle w:val="fontstyle01"/>
-        </w:rPr>
-        <w:t>The process starts if only the door is closed. If the door opens while running the</w:t>
-      </w:r>
-      <w:r>
-        <w:rPr>
-          <w:rStyle w:val="fontstyle01"/>
-        </w:rPr>
-        <w:t xml:space="preserve"> </w:t>
-      </w:r>
-      <w:r>
-        <w:rPr>
-          <w:rStyle w:val="fontstyle01"/>
-        </w:rPr>
-        <w:t>machine will pause and continue after the door is closed again with a delay of 5</w:t>
-      </w:r>
-      <w:r>
-        <w:rPr>
-          <w:rFonts w:ascii="Bahnschrift Light" w:hAnsi="Bahnschrift Light"/>
-          <w:color w:val="000000"/>
-        </w:rPr>
-        <w:t xml:space="preserve"> </w:t>
-      </w:r>
-      <w:r>
-        <w:rPr>
-          <w:rStyle w:val="fontstyle01"/>
-        </w:rPr>
-        <w:t>sec.</w:t>
-      </w:r>
-    </w:p>
-    <w:p>
-      <w:pPr>
-        <w:pStyle w:val="ListParagraph"/>
-        <w:numPr>
-          <w:ilvl w:val="1"/>
-          <w:numId w:val="5"/>
-        </w:numPr>
-        <w:rPr>
-          <w:rFonts w:cstheme="minorHAnsi"/>
-          <w:color w:val="000000"/>
-          <w:sz w:val="28"/>
-          <w:szCs w:val="28"/>
-        </w:rPr>
-      </w:pPr>
-      <w:r>
-        <w:rPr>
-          <w:rFonts w:cstheme="minorHAnsi"/>
-          <w:color w:val="000000"/>
-          <w:sz w:val="28"/>
-          <w:szCs w:val="28"/>
-        </w:rPr>
-        <w:t>the display will show:</w:t>
-      </w:r>
-      <w:r>
-        <w:rPr>
-          <w:rFonts w:cstheme="minorHAnsi"/>
-          <w:color w:val="000000"/>
-          <w:sz w:val="28"/>
-          <w:szCs w:val="28"/>
-        </w:rPr>
-        <w:t xml:space="preserve"> </w:t>
-      </w:r>
-      <w:r>
-        <w:rPr>
-          <w:rFonts w:cstheme="minorHAnsi"/>
-          <w:color w:val="000000"/>
-          <w:sz w:val="28"/>
-          <w:szCs w:val="28"/>
-        </w:rPr>
-        <w:t>FILLING until the following process completes</w:t>
-      </w:r>
-    </w:p>
-    <w:p>
-      <w:pPr>
-        <w:pStyle w:val="ListParagraph"/>
-        <w:numPr>
-          <w:ilvl w:val="1"/>
-          <w:numId w:val="5"/>
-        </w:numPr>
-        <w:rPr>
-          <w:rStyle w:val="fontstyle01"/>
-          <w:rFonts w:asciiTheme="minorHAnsi" w:hAnsiTheme="minorHAnsi" w:cstheme="minorHAnsi"/>
-          <w:sz w:val="28"/>
-          <w:szCs w:val="28"/>
-        </w:rPr>
-      </w:pPr>
-      <w:r>
-        <w:rPr>
-          <w:rStyle w:val="fontstyle01"/>
-        </w:rPr>
-        <w:t>Once the above is complete, the machine will show GETTING READY, then</w:t>
-      </w:r>
-      <w:r>
-        <w:rPr>
-          <w:rStyle w:val="fontstyle01"/>
-        </w:rPr>
-        <w:t xml:space="preserve"> </w:t>
-      </w:r>
-      <w:r>
-        <w:rPr>
-          <w:rStyle w:val="fontstyle01"/>
-        </w:rPr>
-        <w:t>simultaneously: The 2 heating elements go ON (one 1N in the Tank and one 3N in</w:t>
-      </w:r>
-      <w:r>
-        <w:rPr>
-          <w:rStyle w:val="fontstyle01"/>
-        </w:rPr>
-        <w:t xml:space="preserve"> </w:t>
-      </w:r>
-      <w:r>
-        <w:rPr>
-          <w:rStyle w:val="fontstyle01"/>
-        </w:rPr>
-        <w:t>the boiler), the peristaltic pump for the detergent begins working for 50ml which</w:t>
-      </w:r>
-      <w:r>
-        <w:rPr>
-          <w:rStyle w:val="fontstyle01"/>
-        </w:rPr>
-        <w:t xml:space="preserve"> </w:t>
-      </w:r>
-      <w:r>
-        <w:rPr>
-          <w:rStyle w:val="fontstyle01"/>
-        </w:rPr>
-        <w:t>is the initial startup dosage setting. (The time that the pump will work depends</w:t>
-      </w:r>
-      <w:r>
-        <w:rPr>
-          <w:rFonts w:ascii="Bahnschrift Light" w:hAnsi="Bahnschrift Light"/>
-          <w:color w:val="000000"/>
-        </w:rPr>
-        <w:t xml:space="preserve"> </w:t>
-      </w:r>
-      <w:r>
-        <w:rPr>
-          <w:rStyle w:val="fontstyle01"/>
-        </w:rPr>
-        <w:t>on the type of it). The whole second step applies even if the door is open</w:t>
-      </w:r>
-    </w:p>
-    <w:p>
-      <w:pPr>
-        <w:pStyle w:val="ListParagraph"/>
-        <w:numPr>
-          <w:ilvl w:val="1"/>
-          <w:numId w:val="5"/>
-        </w:numPr>
-        <w:rPr>
-          <w:rStyle w:val="fontstyle01"/>
-          <w:rFonts w:asciiTheme="minorHAnsi" w:hAnsiTheme="minorHAnsi" w:cstheme="minorHAnsi"/>
-          <w:sz w:val="28"/>
-          <w:szCs w:val="28"/>
-        </w:rPr>
-      </w:pPr>
-      <w:r>
-        <w:rPr>
-          <w:rStyle w:val="fontstyle01"/>
-        </w:rPr>
-        <w:t xml:space="preserve">Once the temperature probe of the tank signals that it </w:t>
-      </w:r>
-      <w:proofErr w:type="gramStart"/>
-      <w:r>
-        <w:rPr>
-          <w:rStyle w:val="fontstyle01"/>
-        </w:rPr>
-        <w:t>have</w:t>
-      </w:r>
-      <w:proofErr w:type="gramEnd"/>
-      <w:r>
-        <w:rPr>
-          <w:rStyle w:val="fontstyle01"/>
-        </w:rPr>
-        <w:t xml:space="preserve"> reached 35 </w:t>
-      </w:r>
-      <w:r>
-        <w:rPr>
-          <w:rStyle w:val="fontstyle01"/>
-          <w:color w:val="202124"/>
-        </w:rPr>
-        <w:t>°C and</w:t>
-      </w:r>
-      <w:r>
-        <w:rPr>
-          <w:rFonts w:ascii="Bahnschrift Light" w:hAnsi="Bahnschrift Light"/>
-          <w:color w:val="202124"/>
-        </w:rPr>
-        <w:t xml:space="preserve"> </w:t>
-      </w:r>
-      <w:r>
-        <w:rPr>
-          <w:rStyle w:val="fontstyle01"/>
-          <w:color w:val="202124"/>
-        </w:rPr>
-        <w:t>the boiler’s 70 °C the machine will show READY and the START’s button backlit</w:t>
-      </w:r>
-      <w:r>
-        <w:rPr>
-          <w:rStyle w:val="fontstyle01"/>
-          <w:color w:val="202124"/>
-        </w:rPr>
-        <w:t xml:space="preserve"> </w:t>
-      </w:r>
-      <w:r>
-        <w:rPr>
-          <w:rStyle w:val="fontstyle01"/>
-          <w:color w:val="202124"/>
-        </w:rPr>
-        <w:t>will light up still. From now on the tank’s heating element should keep the tank’s</w:t>
-      </w:r>
-      <w:r>
-        <w:rPr>
-          <w:rFonts w:ascii="Bahnschrift Light" w:hAnsi="Bahnschrift Light"/>
-          <w:color w:val="202124"/>
-        </w:rPr>
-        <w:br/>
-      </w:r>
-      <w:r>
-        <w:rPr>
-          <w:rStyle w:val="fontstyle01"/>
-          <w:color w:val="202124"/>
-        </w:rPr>
-        <w:t>temperature above 45 °C.</w:t>
-      </w:r>
-    </w:p>
-    <w:p>
-      <w:pPr>
-        <w:pStyle w:val="ListParagraph"/>
-        <w:numPr>
-          <w:ilvl w:val="1"/>
-          <w:numId w:val="5"/>
-        </w:numPr>
-        <w:rPr>
-          <w:rStyle w:val="fontstyle01"/>
-          <w:rFonts w:asciiTheme="minorHAnsi" w:hAnsiTheme="minorHAnsi" w:cstheme="minorHAnsi"/>
-          <w:sz w:val="28"/>
-          <w:szCs w:val="28"/>
-        </w:rPr>
-      </w:pPr>
-      <w:r>
-        <w:rPr>
-          <w:rStyle w:val="fontstyle01"/>
-        </w:rPr>
-        <w:t>The machine display will show the programs’ icons which can be selected using</w:t>
-      </w:r>
-      <w:r>
-        <w:rPr>
-          <w:rStyle w:val="fontstyle01"/>
-        </w:rPr>
-        <w:t xml:space="preserve"> </w:t>
-      </w:r>
-      <w:r>
-        <w:rPr>
-          <w:rStyle w:val="fontstyle01"/>
-        </w:rPr>
-        <w:t>the arrows and the SET button. If none is selected and the user pushes START,</w:t>
-      </w:r>
-      <w:r>
-        <w:rPr>
-          <w:rStyle w:val="fontstyle01"/>
-        </w:rPr>
-        <w:t xml:space="preserve"> </w:t>
-      </w:r>
-      <w:r>
-        <w:rPr>
-          <w:rStyle w:val="fontstyle01"/>
-        </w:rPr>
-        <w:t>the machine will select the NORMAL program automatically. In idling the</w:t>
-      </w:r>
-      <w:r>
-        <w:rPr>
-          <w:rStyle w:val="fontstyle01"/>
-        </w:rPr>
-        <w:t xml:space="preserve"> </w:t>
-      </w:r>
-      <w:r>
-        <w:rPr>
-          <w:rStyle w:val="fontstyle01"/>
-        </w:rPr>
-        <w:t>machine show the 2 temperatures and the READY message and the icon of a</w:t>
-      </w:r>
-      <w:r>
-        <w:rPr>
-          <w:rFonts w:ascii="Bahnschrift Light" w:hAnsi="Bahnschrift Light"/>
-          <w:color w:val="000000"/>
-        </w:rPr>
-        <w:t xml:space="preserve"> </w:t>
-      </w:r>
-      <w:r>
-        <w:rPr>
-          <w:rStyle w:val="fontstyle01"/>
-        </w:rPr>
-        <w:t>thermometer will show if the machine’s heating elements are working.</w:t>
-      </w:r>
-    </w:p>
-    <w:p>
-      <w:pPr>
-        <w:rPr>
-          <w:rStyle w:val="fontstyle01"/>
-          <w:rFonts w:asciiTheme="minorHAnsi" w:hAnsiTheme="minorHAnsi" w:cstheme="minorHAnsi"/>
-          <w:b/>
-          <w:bCs/>
-          <w:sz w:val="28"/>
-          <w:szCs w:val="28"/>
-        </w:rPr>
-      </w:pPr>
-      <w:r>
-        <w:rPr>
-          <w:rStyle w:val="fontstyle01"/>
-          <w:rFonts w:asciiTheme="minorHAnsi" w:hAnsiTheme="minorHAnsi" w:cstheme="minorHAnsi"/>
-          <w:b/>
-          <w:bCs/>
-          <w:sz w:val="28"/>
-          <w:szCs w:val="28"/>
-        </w:rPr>
-        <w:t>THIS WILL BE WHERE THE LOOP REPEATS</w:t>
-      </w:r>
-      <w:r>
-        <w:rPr>
-          <w:rStyle w:val="fontstyle01"/>
-          <w:rFonts w:asciiTheme="minorHAnsi" w:hAnsiTheme="minorHAnsi" w:cstheme="minorHAnsi"/>
-          <w:b/>
-          <w:bCs/>
-          <w:sz w:val="28"/>
-          <w:szCs w:val="28"/>
-        </w:rPr>
-        <w:t xml:space="preserve"> </w:t>
-      </w:r>
-      <w:r>
-        <w:rPr>
-          <w:rStyle w:val="fontstyle01"/>
-          <w:rFonts w:asciiTheme="minorHAnsi" w:hAnsiTheme="minorHAnsi" w:cstheme="minorHAnsi"/>
-          <w:b/>
-          <w:bCs/>
-          <w:sz w:val="28"/>
-          <w:szCs w:val="28"/>
-        </w:rPr>
-        <w:t>(</w:t>
-      </w:r>
-    </w:p>
-    <w:p>
-      <w:pPr>
-        <w:pStyle w:val="ListParagraph"/>
-        <w:numPr>
-          <w:ilvl w:val="0"/>
-          <w:numId w:val="4"/>
-        </w:numPr>
-        <w:rPr>
-          <w:rFonts w:cstheme="minorHAnsi"/>
-          <w:color w:val="000000"/>
-          <w:sz w:val="28"/>
-          <w:szCs w:val="28"/>
-        </w:rPr>
-      </w:pPr>
-      <w:r>
-        <w:rPr>
-          <w:rFonts w:cstheme="minorHAnsi"/>
-          <w:color w:val="000000"/>
-          <w:sz w:val="28"/>
-          <w:szCs w:val="28"/>
-        </w:rPr>
-        <w:t xml:space="preserve">DISPLAY OPTIONS FOR SELECTION BY THE USER – </w:t>
-      </w:r>
-    </w:p>
-    <w:p>
-      <w:pPr>
-        <w:pStyle w:val="ListParagraph"/>
-        <w:rPr>
-          <w:rFonts w:cstheme="minorHAnsi"/>
-          <w:color w:val="000000"/>
-          <w:sz w:val="28"/>
-          <w:szCs w:val="28"/>
-        </w:rPr>
-      </w:pPr>
-      <w:r>
-        <w:rPr>
-          <w:rFonts w:cstheme="minorHAnsi"/>
-          <w:color w:val="000000"/>
-          <w:sz w:val="28"/>
-          <w:szCs w:val="28"/>
-        </w:rPr>
-        <w:t>This includes options such as:</w:t>
-      </w:r>
-    </w:p>
-    <w:p>
-      <w:pPr>
-        <w:pStyle w:val="ListParagraph"/>
-        <w:numPr>
-          <w:ilvl w:val="0"/>
-          <w:numId w:val="6"/>
-        </w:numPr>
-        <w:rPr>
-          <w:rFonts w:cstheme="minorHAnsi"/>
-          <w:color w:val="000000"/>
-          <w:sz w:val="28"/>
-          <w:szCs w:val="28"/>
-        </w:rPr>
-      </w:pPr>
-      <w:r>
-        <w:rPr>
-          <w:rFonts w:ascii="Bahnschrift Light" w:hAnsi="Bahnschrift Light"/>
-          <w:color w:val="000000"/>
-          <w:sz w:val="28"/>
-          <w:szCs w:val="28"/>
-          <w:u w:val="single"/>
-        </w:rPr>
-        <w:t>NORMAL 120 sec</w:t>
-      </w:r>
-      <w:r>
-        <w:rPr>
-          <w:rFonts w:ascii="Bahnschrift Light" w:hAnsi="Bahnschrift Light"/>
-          <w:color w:val="000000"/>
-          <w:sz w:val="28"/>
-          <w:szCs w:val="28"/>
-        </w:rPr>
-        <w:t>.</w:t>
-      </w:r>
-      <w:r>
-        <w:rPr>
-          <w:rFonts w:ascii="Bahnschrift Light" w:hAnsi="Bahnschrift Light"/>
-          <w:color w:val="000000"/>
-          <w:sz w:val="28"/>
-          <w:szCs w:val="28"/>
-        </w:rPr>
-        <w:t xml:space="preserve"> </w:t>
-      </w:r>
-      <w:r>
-        <w:rPr>
-          <w:rFonts w:ascii="Bahnschrift Light" w:hAnsi="Bahnschrift Light"/>
-          <w:color w:val="000000"/>
-          <w:sz w:val="28"/>
-          <w:szCs w:val="28"/>
-        </w:rPr>
-        <w:t>Without drain pump</w:t>
-      </w:r>
-      <w:r>
-        <w:t xml:space="preserve"> </w:t>
-      </w:r>
-      <w:r>
-        <w:rPr>
-          <w:rFonts w:ascii="Bahnschrift Light" w:hAnsi="Bahnschrift Light"/>
-          <w:color w:val="000000"/>
-          <w:sz w:val="28"/>
-          <w:szCs w:val="28"/>
-        </w:rPr>
-        <w:t xml:space="preserve">– check the SF 50x50 DOC FOR THE PROCESS HERE IN such as: washing, </w:t>
-      </w:r>
-      <w:r>
-        <w:rPr>
-          <w:rFonts w:ascii="Bahnschrift Light" w:hAnsi="Bahnschrift Light"/>
-          <w:color w:val="000000"/>
-          <w:sz w:val="28"/>
-          <w:szCs w:val="28"/>
-        </w:rPr>
-        <w:t>add water for rinsing, add detergent, rinsing</w:t>
-      </w:r>
-      <w:proofErr w:type="gramStart"/>
-      <w:r>
-        <w:rPr>
-          <w:rFonts w:ascii="Bahnschrift Light" w:hAnsi="Bahnschrift Light"/>
-          <w:color w:val="000000"/>
-          <w:sz w:val="28"/>
-          <w:szCs w:val="28"/>
-        </w:rPr>
-        <w:t>, .</w:t>
-      </w:r>
-      <w:proofErr w:type="gramEnd"/>
-      <w:r>
-        <w:rPr>
-          <w:rFonts w:ascii="Bahnschrift Light" w:hAnsi="Bahnschrift Light"/>
-          <w:color w:val="000000"/>
-          <w:sz w:val="28"/>
-          <w:szCs w:val="28"/>
-        </w:rPr>
-        <w:t>(ensure that the temperature levels are met before wa</w:t>
-      </w:r>
-      <w:r>
-        <w:rPr>
-          <w:rFonts w:ascii="Bahnschrift Light" w:hAnsi="Bahnschrift Light"/>
-          <w:color w:val="000000"/>
-          <w:sz w:val="28"/>
-          <w:szCs w:val="28"/>
-        </w:rPr>
-        <w:t>s</w:t>
-      </w:r>
-      <w:r>
-        <w:rPr>
-          <w:rFonts w:ascii="Bahnschrift Light" w:hAnsi="Bahnschrift Light"/>
-          <w:color w:val="000000"/>
-          <w:sz w:val="28"/>
-          <w:szCs w:val="28"/>
-        </w:rPr>
-        <w:t>hing and rinsing).</w:t>
-      </w:r>
-    </w:p>
-    <w:p>
-      <w:pPr>
-        <w:pStyle w:val="ListParagraph"/>
-        <w:ind w:left="1500"/>
-        <w:rPr>
-          <w:rFonts w:cstheme="minorHAnsi"/>
-          <w:color w:val="000000"/>
-          <w:sz w:val="28"/>
-          <w:szCs w:val="28"/>
-        </w:rPr>
-      </w:pPr>
-      <w:r>
-        <w:rPr>
-          <w:noProof/>
-        </w:rPr>
-        <w:drawing>
-          <wp:inline distT="0" distB="0" distL="0" distR="0" wp14:anchorId="040C1FCD" wp14:editId="3F736FB6">
-            <wp:extent cx="5943600" cy="1312545"/>
-            <wp:effectExtent l="0" t="0" r="0" b="1905"/>
-            <wp:docPr id="5" name="Picture 5"/>
-            <wp:cNvGraphicFramePr>
-              <a:graphicFrameLocks xmlns:a="http://schemas.openxmlformats.org/drawingml/2006/main" noChangeAspect="1"/>
-            </wp:cNvGraphicFramePr>
-            <a:graphic xmlns:a="http://schemas.openxmlformats.org/drawingml/2006/main">
-              <a:graphicData uri="http://schemas.openxmlformats.org/drawingml/2006/picture">
-                <pic:pic xmlns:pic="http://schemas.openxmlformats.org/drawingml/2006/picture">
-                  <pic:nvPicPr>
-                    <pic:cNvPr id="1" name=""/>
-                    <pic:cNvPicPr/>
-                  </pic:nvPicPr>
-                  <pic:blipFill>
-                    <a:blip r:embed="rId33"/>
-                    <a:stretch>
-                      <a:fillRect/>
-                    </a:stretch>
-                  </pic:blipFill>
-                  <pic:spPr>
-                    <a:xfrm>
-                      <a:off x="0" y="0"/>
-                      <a:ext cx="5943600" cy="1312545"/>
-                    </a:xfrm>
-                    <a:prstGeom prst="rect">
-                      <a:avLst/>
-                    </a:prstGeom>
-                  </pic:spPr>
-                </pic:pic>
-              </a:graphicData>
-            </a:graphic>
-          </wp:inline>
-        </w:drawing>
-      </w:r>
-    </w:p>
-    <w:p>
-      <w:pPr>
-        <w:rPr>
-          <w:rFonts w:cstheme="minorHAnsi"/>
-          <w:color w:val="000000"/>
-          <w:sz w:val="28"/>
-          <w:szCs w:val="28"/>
-        </w:rPr>
-      </w:pPr>
-      <w:r>
-        <w:rPr>
-          <w:rFonts w:cstheme="minorHAnsi"/>
-          <w:color w:val="000000"/>
-          <w:sz w:val="28"/>
-          <w:szCs w:val="28"/>
-        </w:rPr>
-        <w:t>Note</w:t>
-      </w:r>
-      <w:r>
-        <w:rPr>
-          <w:rFonts w:cstheme="minorHAnsi"/>
-          <w:color w:val="000000"/>
-          <w:sz w:val="28"/>
-          <w:szCs w:val="28"/>
-        </w:rPr>
-        <w:t xml:space="preserve">: if the temperatures are in the required </w:t>
-      </w:r>
-      <w:proofErr w:type="gramStart"/>
-      <w:r>
-        <w:rPr>
-          <w:rFonts w:cstheme="minorHAnsi"/>
-          <w:color w:val="000000"/>
-          <w:sz w:val="28"/>
-          <w:szCs w:val="28"/>
-        </w:rPr>
-        <w:t xml:space="preserve">range </w:t>
-      </w:r>
-      <w:r>
-        <w:rPr>
-          <w:rFonts w:cstheme="minorHAnsi"/>
-          <w:color w:val="000000"/>
-          <w:sz w:val="28"/>
-          <w:szCs w:val="28"/>
-        </w:rPr>
-        <w:t xml:space="preserve"> this</w:t>
-      </w:r>
-      <w:proofErr w:type="gramEnd"/>
-      <w:r>
-        <w:rPr>
-          <w:rFonts w:cstheme="minorHAnsi"/>
-          <w:color w:val="000000"/>
-          <w:sz w:val="28"/>
-          <w:szCs w:val="28"/>
-        </w:rPr>
-        <w:t xml:space="preserve"> options will be shown for 120 sec and if no option is selected the </w:t>
-      </w:r>
-      <w:r>
-        <w:rPr>
-          <w:rFonts w:cstheme="minorHAnsi"/>
-          <w:color w:val="000000"/>
-          <w:sz w:val="28"/>
-          <w:szCs w:val="28"/>
-        </w:rPr>
-        <w:t>:</w:t>
-      </w:r>
-      <w:r>
-        <w:rPr>
-          <w:rFonts w:cstheme="minorHAnsi"/>
-          <w:color w:val="000000"/>
-          <w:sz w:val="28"/>
-          <w:szCs w:val="28"/>
-        </w:rPr>
-        <w:t xml:space="preserve">screen will switch to show READY. While </w:t>
-      </w:r>
-      <w:r>
-        <w:rPr>
-          <w:rFonts w:cstheme="minorHAnsi"/>
-          <w:color w:val="000000"/>
-          <w:sz w:val="28"/>
-          <w:szCs w:val="28"/>
-        </w:rPr>
-        <w:t>awaiting</w:t>
-      </w:r>
-      <w:r>
-        <w:rPr>
-          <w:rFonts w:cstheme="minorHAnsi"/>
-          <w:color w:val="000000"/>
-          <w:sz w:val="28"/>
-          <w:szCs w:val="28"/>
-        </w:rPr>
-        <w:t>/listening for a press.</w:t>
-      </w:r>
-    </w:p>
-    <w:p>
-      <w:pPr>
-        <w:pStyle w:val="ListParagraph"/>
-        <w:numPr>
-          <w:ilvl w:val="0"/>
-          <w:numId w:val="6"/>
-        </w:numPr>
-        <w:rPr>
-          <w:rFonts w:cstheme="minorHAnsi"/>
-          <w:color w:val="000000"/>
-          <w:sz w:val="28"/>
-          <w:szCs w:val="28"/>
-          <w:u w:val="single"/>
-        </w:rPr>
-      </w:pPr>
-      <w:r>
-        <w:rPr>
-          <w:rFonts w:ascii="Bahnschrift Light" w:hAnsi="Bahnschrift Light"/>
-          <w:color w:val="000000"/>
-          <w:sz w:val="28"/>
-          <w:szCs w:val="28"/>
-          <w:u w:val="single"/>
-        </w:rPr>
-        <w:t>Intensive 180 sec. Without drain pump</w:t>
-      </w:r>
-      <w:r>
-        <w:rPr>
-          <w:rFonts w:ascii="Bahnschrift Light" w:hAnsi="Bahnschrift Light"/>
-          <w:color w:val="000000"/>
-          <w:sz w:val="28"/>
-          <w:szCs w:val="28"/>
-          <w:u w:val="single"/>
-        </w:rPr>
-        <w:t xml:space="preserve"> –</w:t>
-      </w:r>
-      <w:r>
-        <w:rPr>
-          <w:rFonts w:ascii="Bahnschrift Light" w:hAnsi="Bahnschrift Light"/>
-          <w:color w:val="000000"/>
-          <w:sz w:val="28"/>
-          <w:szCs w:val="28"/>
-        </w:rPr>
-        <w:t xml:space="preserve"> change the cleaning time</w:t>
-      </w:r>
-    </w:p>
-    <w:p>
-      <w:pPr>
-        <w:pStyle w:val="ListParagraph"/>
-        <w:numPr>
-          <w:ilvl w:val="0"/>
-          <w:numId w:val="6"/>
-        </w:numPr>
-        <w:rPr>
-          <w:rFonts w:cstheme="minorHAnsi"/>
-          <w:color w:val="000000"/>
-          <w:sz w:val="28"/>
-          <w:szCs w:val="28"/>
-          <w:u w:val="single"/>
-        </w:rPr>
-      </w:pPr>
-      <w:r>
-        <w:rPr>
-          <w:rFonts w:ascii="Bahnschrift Light" w:hAnsi="Bahnschrift Light"/>
-          <w:color w:val="000000"/>
-          <w:sz w:val="28"/>
-          <w:szCs w:val="28"/>
-          <w:u w:val="single"/>
-        </w:rPr>
-        <w:t>Intensive 180 sec. Without drain pump.</w:t>
-      </w:r>
-    </w:p>
-    <w:p>
-      <w:pPr>
-        <w:pStyle w:val="ListParagraph"/>
-        <w:numPr>
-          <w:ilvl w:val="0"/>
-          <w:numId w:val="6"/>
-        </w:numPr>
-        <w:rPr>
-          <w:rFonts w:cstheme="minorHAnsi"/>
-          <w:color w:val="000000"/>
-          <w:sz w:val="28"/>
-          <w:szCs w:val="28"/>
-          <w:u w:val="single"/>
-        </w:rPr>
-      </w:pPr>
-      <w:r>
-        <w:rPr>
-          <w:rFonts w:cstheme="minorHAnsi"/>
-          <w:color w:val="000000"/>
-          <w:sz w:val="28"/>
-          <w:szCs w:val="28"/>
-          <w:u w:val="single"/>
-        </w:rPr>
-        <w:t>Utensils and Cookware 300 sec. Without drain pump</w:t>
-      </w:r>
-    </w:p>
-    <w:p>
-      <w:pPr>
-        <w:pStyle w:val="ListParagraph"/>
-        <w:numPr>
-          <w:ilvl w:val="0"/>
-          <w:numId w:val="6"/>
-        </w:numPr>
-        <w:rPr>
-          <w:rFonts w:cstheme="minorHAnsi"/>
-          <w:color w:val="000000"/>
-          <w:sz w:val="28"/>
-          <w:szCs w:val="28"/>
-          <w:u w:val="single"/>
-        </w:rPr>
-      </w:pPr>
-      <w:r>
-        <w:rPr>
-          <w:rFonts w:cstheme="minorHAnsi"/>
-          <w:color w:val="000000"/>
-          <w:sz w:val="28"/>
-          <w:szCs w:val="28"/>
-          <w:u w:val="single"/>
-        </w:rPr>
-        <w:t>Sensitive Glassware 200 sec. Without drain pump.</w:t>
-      </w:r>
-      <w:r>
-        <w:rPr>
-          <w:rFonts w:cstheme="minorHAnsi"/>
-          <w:color w:val="000000"/>
-          <w:sz w:val="28"/>
-          <w:szCs w:val="28"/>
-          <w:u w:val="single"/>
-        </w:rPr>
-        <w:t xml:space="preserve"> –</w:t>
-      </w:r>
-      <w:r>
-        <w:rPr>
-          <w:rFonts w:cstheme="minorHAnsi"/>
-          <w:color w:val="000000"/>
-          <w:sz w:val="28"/>
-          <w:szCs w:val="28"/>
-        </w:rPr>
-        <w:t xml:space="preserve"> this is a special process with slightly different parameter and will require changing the tank temperature to 60 deg. While tank temp is rising, the display will show blinking icon in thermometer on the screen.</w:t>
-      </w:r>
-    </w:p>
-    <w:p>
-      <w:pPr>
-        <w:pStyle w:val="ListParagraph"/>
-        <w:ind w:left="1500"/>
-        <w:rPr>
-          <w:rFonts w:cstheme="minorHAnsi"/>
-          <w:color w:val="000000"/>
-          <w:sz w:val="28"/>
-          <w:szCs w:val="28"/>
-        </w:rPr>
-      </w:pPr>
-      <w:r>
-        <w:rPr>
-          <w:rFonts w:cstheme="minorHAnsi"/>
-          <w:color w:val="000000"/>
-          <w:sz w:val="28"/>
-          <w:szCs w:val="28"/>
-        </w:rPr>
-        <w:t xml:space="preserve">Its sequence is as follows: </w:t>
-      </w:r>
-    </w:p>
-    <w:p>
-      <w:pPr>
-        <w:pStyle w:val="ListParagraph"/>
-        <w:ind w:left="1500"/>
-        <w:rPr>
-          <w:rFonts w:cstheme="minorHAnsi"/>
-          <w:color w:val="000000"/>
-          <w:sz w:val="28"/>
-          <w:szCs w:val="28"/>
-        </w:rPr>
-      </w:pPr>
-      <w:r>
-        <w:rPr>
-          <w:noProof/>
-        </w:rPr>
-        <w:drawing>
-          <wp:inline distT="0" distB="0" distL="0" distR="0" wp14:anchorId="43101E34" wp14:editId="3162C3B0">
-            <wp:extent cx="5943600" cy="1807210"/>
-            <wp:effectExtent l="0" t="0" r="0" b="2540"/>
-            <wp:docPr id="6" name="Picture 6"/>
             <wp:cNvGraphicFramePr>
               <a:graphicFrameLocks xmlns:a="http://schemas.openxmlformats.org/drawingml/2006/main" noChangeAspect="1"/>
             </wp:cNvGraphicFramePr>
@@ -2591,6 +1636,902 @@
                   <pic:spPr>
                     <a:xfrm>
                       <a:off x="0" y="0"/>
+                      <a:ext cx="5419725" cy="1524000"/>
+                    </a:xfrm>
+                    <a:prstGeom prst="rect">
+                      <a:avLst/>
+                    </a:prstGeom>
+                  </pic:spPr>
+                </pic:pic>
+              </a:graphicData>
+            </a:graphic>
+          </wp:inline>
+        </w:drawing>
+      </w:r>
+    </w:p>
+    <w:p>
+      <w:pPr>
+        <w:rPr>
+          <w:rStyle w:val="fontstyle01"/>
+        </w:rPr>
+      </w:pPr>
+      <w:r>
+        <w:rPr>
+          <w:rStyle w:val="fontstyle01"/>
+        </w:rPr>
+        <w:t>Once everything is adjusted we press the On/Off and the machine saves the settings and</w:t>
+      </w:r>
+      <w:r>
+        <w:rPr>
+          <w:rFonts w:ascii="Bahnschrift Light" w:hAnsi="Bahnschrift Light"/>
+          <w:color w:val="000000"/>
+        </w:rPr>
+        <w:t xml:space="preserve"> </w:t>
+      </w:r>
+      <w:r>
+        <w:rPr>
+          <w:rStyle w:val="fontstyle01"/>
+        </w:rPr>
+        <w:t>goes Off</w:t>
+      </w:r>
+      <w:r>
+        <w:rPr>
+          <w:rStyle w:val="fontstyle01"/>
+        </w:rPr>
+        <w:t>.</w:t>
+      </w:r>
+    </w:p>
+    <w:p>
+      <w:pPr>
+        <w:rPr>
+          <w:rStyle w:val="fontstyle01"/>
+          <w:rFonts w:asciiTheme="minorHAnsi" w:hAnsiTheme="minorHAnsi" w:cstheme="minorHAnsi"/>
+          <w:b/>
+          <w:bCs/>
+        </w:rPr>
+      </w:pPr>
+      <w:r>
+        <w:rPr>
+          <w:rStyle w:val="fontstyle01"/>
+          <w:rFonts w:asciiTheme="minorHAnsi" w:hAnsiTheme="minorHAnsi" w:cstheme="minorHAnsi"/>
+          <w:b/>
+          <w:bCs/>
+        </w:rPr>
+        <w:t>PROCESS</w:t>
+      </w:r>
+    </w:p>
+    <w:p>
+      <w:pPr>
+        <w:rPr>
+          <w:rStyle w:val="fontstyle01"/>
+          <w:rFonts w:asciiTheme="minorHAnsi" w:hAnsiTheme="minorHAnsi" w:cstheme="minorHAnsi"/>
+          <w:b/>
+          <w:bCs/>
+        </w:rPr>
+      </w:pPr>
+      <w:r>
+        <w:rPr>
+          <w:rStyle w:val="fontstyle01"/>
+          <w:rFonts w:asciiTheme="minorHAnsi" w:hAnsiTheme="minorHAnsi" w:cstheme="minorHAnsi"/>
+          <w:b/>
+          <w:bCs/>
+        </w:rPr>
+        <w:t>HAPPENS ONLY ONCE AFTER START UP.</w:t>
+      </w:r>
+    </w:p>
+    <w:p>
+      <w:pPr>
+        <w:rPr>
+          <w:rStyle w:val="fontstyle01"/>
+          <w:rFonts w:asciiTheme="minorHAnsi" w:hAnsiTheme="minorHAnsi" w:cstheme="minorHAnsi"/>
+          <w:b/>
+          <w:bCs/>
+        </w:rPr>
+      </w:pPr>
+    </w:p>
+    <w:p>
+      <w:pPr>
+        <w:pStyle w:val="ListParagraph"/>
+        <w:numPr>
+          <w:ilvl w:val="0"/>
+          <w:numId w:val="4"/>
+        </w:numPr>
+        <w:rPr>
+          <w:rFonts w:cstheme="minorHAnsi"/>
+          <w:color w:val="000000"/>
+          <w:sz w:val="28"/>
+          <w:szCs w:val="28"/>
+        </w:rPr>
+      </w:pPr>
+      <w:r>
+        <w:rPr>
+          <w:rFonts w:cstheme="minorHAnsi"/>
+          <w:color w:val="000000"/>
+          <w:sz w:val="28"/>
+          <w:szCs w:val="28"/>
+        </w:rPr>
+        <w:t>First Start (Commissioning)</w:t>
+      </w:r>
+      <w:r>
+        <w:rPr>
+          <w:rFonts w:cstheme="minorHAnsi"/>
+          <w:color w:val="000000"/>
+          <w:sz w:val="28"/>
+          <w:szCs w:val="28"/>
+        </w:rPr>
+        <w:t xml:space="preserve"> –</w:t>
+      </w:r>
+      <w:r>
+        <w:t xml:space="preserve"> </w:t>
+      </w:r>
+    </w:p>
+    <w:p>
+      <w:pPr>
+        <w:pStyle w:val="ListParagraph"/>
+        <w:numPr>
+          <w:ilvl w:val="1"/>
+          <w:numId w:val="5"/>
+        </w:numPr>
+        <w:rPr>
+          <w:rFonts w:cstheme="minorHAnsi"/>
+          <w:color w:val="000000"/>
+          <w:sz w:val="28"/>
+          <w:szCs w:val="28"/>
+        </w:rPr>
+      </w:pPr>
+      <w:r>
+        <w:rPr>
+          <w:rFonts w:cstheme="minorHAnsi"/>
+          <w:color w:val="000000"/>
+          <w:sz w:val="28"/>
+          <w:szCs w:val="28"/>
+        </w:rPr>
+        <w:t xml:space="preserve">We push the </w:t>
+      </w:r>
+      <w:r>
+        <w:rPr>
+          <w:rFonts w:cstheme="minorHAnsi"/>
+          <w:color w:val="000000"/>
+          <w:sz w:val="28"/>
+          <w:szCs w:val="28"/>
+        </w:rPr>
+        <w:t>on</w:t>
+      </w:r>
+      <w:r>
+        <w:rPr>
+          <w:rFonts w:cstheme="minorHAnsi"/>
+          <w:color w:val="000000"/>
+          <w:sz w:val="28"/>
+          <w:szCs w:val="28"/>
+        </w:rPr>
+        <w:t>/Off button and its backlit goes on. Then we push the START</w:t>
+      </w:r>
+      <w:r>
+        <w:rPr>
+          <w:rFonts w:cstheme="minorHAnsi"/>
+          <w:color w:val="000000"/>
+          <w:sz w:val="28"/>
+          <w:szCs w:val="28"/>
+        </w:rPr>
+        <w:t xml:space="preserve"> </w:t>
+      </w:r>
+      <w:r>
+        <w:rPr>
+          <w:rFonts w:cstheme="minorHAnsi"/>
+          <w:color w:val="000000"/>
+          <w:sz w:val="28"/>
+          <w:szCs w:val="28"/>
+        </w:rPr>
+        <w:t xml:space="preserve">button which will flash on and off with 1 sec </w:t>
+      </w:r>
+      <w:r>
+        <w:rPr>
+          <w:rFonts w:cstheme="minorHAnsi"/>
+          <w:color w:val="000000"/>
+          <w:sz w:val="28"/>
+          <w:szCs w:val="28"/>
+        </w:rPr>
+        <w:t>I</w:t>
+      </w:r>
+      <w:r>
+        <w:rPr>
+          <w:rFonts w:cstheme="minorHAnsi"/>
+          <w:color w:val="000000"/>
+          <w:sz w:val="28"/>
+          <w:szCs w:val="28"/>
+        </w:rPr>
+        <w:t>nterval and</w:t>
+      </w:r>
+    </w:p>
+    <w:p>
+      <w:pPr>
+        <w:pStyle w:val="ListParagraph"/>
+        <w:numPr>
+          <w:ilvl w:val="1"/>
+          <w:numId w:val="5"/>
+        </w:numPr>
+        <w:rPr>
+          <w:rFonts w:cstheme="minorHAnsi"/>
+          <w:color w:val="000000"/>
+          <w:sz w:val="28"/>
+          <w:szCs w:val="28"/>
+        </w:rPr>
+      </w:pPr>
+      <w:r>
+        <w:rPr>
+          <w:rStyle w:val="fontstyle01"/>
+        </w:rPr>
+        <w:t>The solenoid valve (which is normally closed) opens and water starts filling the machine until the top water level probe signals that the tank is full. There is also the lower water level probe which is used for other operations described later. The process starts if only the door is closed. If the door opens while running the machine will pause and continue after the door is closed again with a delay of 5</w:t>
+      </w:r>
+      <w:r>
+        <w:rPr>
+          <w:rFonts w:ascii="Bahnschrift Light" w:hAnsi="Bahnschrift Light"/>
+          <w:color w:val="000000"/>
+        </w:rPr>
+        <w:t xml:space="preserve"> </w:t>
+      </w:r>
+      <w:r>
+        <w:rPr>
+          <w:rStyle w:val="fontstyle01"/>
+        </w:rPr>
+        <w:t>sec.</w:t>
+      </w:r>
+    </w:p>
+    <w:p>
+      <w:pPr>
+        <w:pStyle w:val="ListParagraph"/>
+        <w:numPr>
+          <w:ilvl w:val="1"/>
+          <w:numId w:val="5"/>
+        </w:numPr>
+        <w:rPr>
+          <w:rFonts w:cstheme="minorHAnsi"/>
+          <w:color w:val="000000"/>
+          <w:sz w:val="28"/>
+          <w:szCs w:val="28"/>
+        </w:rPr>
+      </w:pPr>
+      <w:r>
+        <w:rPr>
+          <w:rFonts w:cstheme="minorHAnsi"/>
+          <w:color w:val="000000"/>
+          <w:sz w:val="28"/>
+          <w:szCs w:val="28"/>
+        </w:rPr>
+        <w:t>the display will show: FILLING until the following process completes</w:t>
+      </w:r>
+    </w:p>
+    <w:p>
+      <w:pPr>
+        <w:pStyle w:val="ListParagraph"/>
+        <w:numPr>
+          <w:ilvl w:val="1"/>
+          <w:numId w:val="5"/>
+        </w:numPr>
+        <w:rPr>
+          <w:rStyle w:val="fontstyle01"/>
+          <w:rFonts w:asciiTheme="minorHAnsi" w:hAnsiTheme="minorHAnsi" w:cstheme="minorHAnsi"/>
+          <w:sz w:val="28"/>
+          <w:szCs w:val="28"/>
+        </w:rPr>
+      </w:pPr>
+      <w:r>
+        <w:rPr>
+          <w:rStyle w:val="fontstyle01"/>
+        </w:rPr>
+        <w:t>Once the above is complete, the machine will show GETTING READY, then simultaneously: The 2 heating elements go ON (one 1N in the Tank and one 3N in the boiler), the peristaltic pump for the detergent begins working for 50ml which is the initial startup dosage setting. (The time that the pump will work depends</w:t>
+      </w:r>
+      <w:r>
+        <w:rPr>
+          <w:rFonts w:ascii="Bahnschrift Light" w:hAnsi="Bahnschrift Light"/>
+          <w:color w:val="000000"/>
+        </w:rPr>
+        <w:t xml:space="preserve"> </w:t>
+      </w:r>
+      <w:r>
+        <w:rPr>
+          <w:rStyle w:val="fontstyle01"/>
+        </w:rPr>
+        <w:t>on the type of it). The whole second step applies even if the door is open</w:t>
+      </w:r>
+    </w:p>
+    <w:p>
+      <w:pPr>
+        <w:pStyle w:val="ListParagraph"/>
+        <w:numPr>
+          <w:ilvl w:val="1"/>
+          <w:numId w:val="5"/>
+        </w:numPr>
+        <w:rPr>
+          <w:rStyle w:val="fontstyle01"/>
+          <w:rFonts w:asciiTheme="minorHAnsi" w:hAnsiTheme="minorHAnsi" w:cstheme="minorHAnsi"/>
+          <w:sz w:val="28"/>
+          <w:szCs w:val="28"/>
+        </w:rPr>
+      </w:pPr>
+      <w:r>
+        <w:rPr>
+          <w:rStyle w:val="fontstyle01"/>
+        </w:rPr>
+        <w:t xml:space="preserve">Once the temperature probe of the tank signals that it have reached 35 </w:t>
+      </w:r>
+      <w:r>
+        <w:rPr>
+          <w:rStyle w:val="fontstyle01"/>
+          <w:color w:val="202124"/>
+        </w:rPr>
+        <w:t>°C and</w:t>
+      </w:r>
+      <w:r>
+        <w:rPr>
+          <w:rFonts w:ascii="Bahnschrift Light" w:hAnsi="Bahnschrift Light"/>
+          <w:color w:val="202124"/>
+        </w:rPr>
+        <w:t xml:space="preserve"> </w:t>
+      </w:r>
+      <w:r>
+        <w:rPr>
+          <w:rStyle w:val="fontstyle01"/>
+          <w:color w:val="202124"/>
+        </w:rPr>
+        <w:t>the boiler’s 70 °C the machine will show READY and the START’s button backlit will light up still. From now on the tank’s heating element should keep the tank’s</w:t>
+      </w:r>
+      <w:r>
+        <w:rPr>
+          <w:rFonts w:ascii="Bahnschrift Light" w:hAnsi="Bahnschrift Light"/>
+          <w:color w:val="202124"/>
+        </w:rPr>
+        <w:br/>
+      </w:r>
+      <w:r>
+        <w:rPr>
+          <w:rStyle w:val="fontstyle01"/>
+          <w:color w:val="202124"/>
+        </w:rPr>
+        <w:t>temperature above 45 °C.</w:t>
+      </w:r>
+    </w:p>
+    <w:p>
+      <w:pPr>
+        <w:pStyle w:val="ListParagraph"/>
+        <w:numPr>
+          <w:ilvl w:val="1"/>
+          <w:numId w:val="5"/>
+        </w:numPr>
+        <w:rPr>
+          <w:rStyle w:val="fontstyle01"/>
+          <w:rFonts w:asciiTheme="minorHAnsi" w:hAnsiTheme="minorHAnsi" w:cstheme="minorHAnsi"/>
+          <w:sz w:val="28"/>
+          <w:szCs w:val="28"/>
+        </w:rPr>
+      </w:pPr>
+      <w:r>
+        <w:rPr>
+          <w:rStyle w:val="fontstyle01"/>
+        </w:rPr>
+        <w:t>The machine display will show the programs’ icons which can be selected using the arrows and the SET button. If none is selected and the user pushes START, the machine will select the NORMAL program automatically. In idling the machine show the 2 temperatures and the READY message and the icon of a</w:t>
+      </w:r>
+      <w:r>
+        <w:rPr>
+          <w:rFonts w:ascii="Bahnschrift Light" w:hAnsi="Bahnschrift Light"/>
+          <w:color w:val="000000"/>
+        </w:rPr>
+        <w:t xml:space="preserve"> </w:t>
+      </w:r>
+      <w:r>
+        <w:rPr>
+          <w:rStyle w:val="fontstyle01"/>
+        </w:rPr>
+        <w:t>thermometer will show if the machine’s heating elements are working.</w:t>
+      </w:r>
+    </w:p>
+    <w:p>
+      <w:pPr>
+        <w:rPr>
+          <w:rStyle w:val="fontstyle01"/>
+          <w:rFonts w:asciiTheme="minorHAnsi" w:hAnsiTheme="minorHAnsi" w:cstheme="minorHAnsi"/>
+          <w:b/>
+          <w:bCs/>
+          <w:sz w:val="28"/>
+          <w:szCs w:val="28"/>
+        </w:rPr>
+      </w:pPr>
+      <w:r>
+        <w:rPr>
+          <w:rStyle w:val="fontstyle01"/>
+          <w:rFonts w:asciiTheme="minorHAnsi" w:hAnsiTheme="minorHAnsi" w:cstheme="minorHAnsi"/>
+          <w:b/>
+          <w:bCs/>
+          <w:sz w:val="28"/>
+          <w:szCs w:val="28"/>
+        </w:rPr>
+        <w:t>THIS WILL BE WHERE THE LOOP REPEATS</w:t>
+      </w:r>
+      <w:r>
+        <w:rPr>
+          <w:rStyle w:val="fontstyle01"/>
+          <w:rFonts w:asciiTheme="minorHAnsi" w:hAnsiTheme="minorHAnsi" w:cstheme="minorHAnsi"/>
+          <w:b/>
+          <w:bCs/>
+          <w:sz w:val="28"/>
+          <w:szCs w:val="28"/>
+        </w:rPr>
+        <w:t xml:space="preserve"> </w:t>
+      </w:r>
+      <w:r>
+        <w:rPr>
+          <w:rStyle w:val="fontstyle01"/>
+          <w:rFonts w:asciiTheme="minorHAnsi" w:hAnsiTheme="minorHAnsi" w:cstheme="minorHAnsi"/>
+          <w:b/>
+          <w:bCs/>
+          <w:sz w:val="28"/>
+          <w:szCs w:val="28"/>
+        </w:rPr>
+        <w:t>(</w:t>
+      </w:r>
+    </w:p>
+    <w:p>
+      <w:pPr>
+        <w:pStyle w:val="ListParagraph"/>
+        <w:numPr>
+          <w:ilvl w:val="0"/>
+          <w:numId w:val="4"/>
+        </w:numPr>
+        <w:rPr>
+          <w:rFonts w:cstheme="minorHAnsi"/>
+          <w:color w:val="000000"/>
+          <w:sz w:val="28"/>
+          <w:szCs w:val="28"/>
+        </w:rPr>
+      </w:pPr>
+      <w:r>
+        <w:rPr>
+          <w:rFonts w:cstheme="minorHAnsi"/>
+          <w:color w:val="000000"/>
+          <w:sz w:val="28"/>
+          <w:szCs w:val="28"/>
+        </w:rPr>
+        <w:t xml:space="preserve">DISPLAY OPTIONS FOR SELECTION BY THE USER – </w:t>
+      </w:r>
+    </w:p>
+    <w:p>
+      <w:pPr>
+        <w:pStyle w:val="ListParagraph"/>
+        <w:rPr>
+          <w:rFonts w:cstheme="minorHAnsi"/>
+          <w:color w:val="000000"/>
+          <w:sz w:val="28"/>
+          <w:szCs w:val="28"/>
+        </w:rPr>
+      </w:pPr>
+      <w:r>
+        <w:rPr>
+          <w:rFonts w:cstheme="minorHAnsi"/>
+          <w:color w:val="000000"/>
+          <w:sz w:val="28"/>
+          <w:szCs w:val="28"/>
+        </w:rPr>
+        <w:t>This includes options such as:</w:t>
+      </w:r>
+    </w:p>
+    <w:p>
+      <w:pPr>
+        <w:pStyle w:val="ListParagraph"/>
+        <w:numPr>
+          <w:ilvl w:val="0"/>
+          <w:numId w:val="6"/>
+        </w:numPr>
+        <w:rPr>
+          <w:rFonts w:cstheme="minorHAnsi"/>
+          <w:color w:val="000000"/>
+          <w:sz w:val="28"/>
+          <w:szCs w:val="28"/>
+        </w:rPr>
+      </w:pPr>
+      <w:r>
+        <w:rPr>
+          <w:rFonts w:ascii="Bahnschrift Light" w:hAnsi="Bahnschrift Light"/>
+          <w:color w:val="000000"/>
+          <w:sz w:val="28"/>
+          <w:szCs w:val="28"/>
+          <w:u w:val="single"/>
+        </w:rPr>
+        <w:t>NORMAL 120 sec</w:t>
+      </w:r>
+      <w:r>
+        <w:rPr>
+          <w:rFonts w:ascii="Bahnschrift Light" w:hAnsi="Bahnschrift Light"/>
+          <w:color w:val="000000"/>
+          <w:sz w:val="28"/>
+          <w:szCs w:val="28"/>
+        </w:rPr>
+        <w:t>.</w:t>
+      </w:r>
+      <w:r>
+        <w:rPr>
+          <w:rFonts w:ascii="Bahnschrift Light" w:hAnsi="Bahnschrift Light"/>
+          <w:color w:val="000000"/>
+          <w:sz w:val="28"/>
+          <w:szCs w:val="28"/>
+        </w:rPr>
+        <w:t xml:space="preserve"> </w:t>
+      </w:r>
+      <w:r>
+        <w:rPr>
+          <w:rFonts w:ascii="Bahnschrift Light" w:hAnsi="Bahnschrift Light"/>
+          <w:color w:val="000000"/>
+          <w:sz w:val="28"/>
+          <w:szCs w:val="28"/>
+        </w:rPr>
+        <w:t>Without drain pump</w:t>
+      </w:r>
+      <w:r>
+        <w:t xml:space="preserve"> </w:t>
+      </w:r>
+      <w:r>
+        <w:rPr>
+          <w:rFonts w:ascii="Bahnschrift Light" w:hAnsi="Bahnschrift Light"/>
+          <w:color w:val="000000"/>
+          <w:sz w:val="28"/>
+          <w:szCs w:val="28"/>
+        </w:rPr>
+        <w:t xml:space="preserve">– check the SF 50x50 DOC FOR THE PROCESS HERE IN such as: washing, </w:t>
+      </w:r>
+      <w:r>
+        <w:rPr>
+          <w:rFonts w:ascii="Bahnschrift Light" w:hAnsi="Bahnschrift Light"/>
+          <w:color w:val="000000"/>
+          <w:sz w:val="28"/>
+          <w:szCs w:val="28"/>
+        </w:rPr>
+        <w:t>add water for rinsing, add detergent, rinsing, .(ensure that the temperature levels are met before wa</w:t>
+      </w:r>
+      <w:r>
+        <w:rPr>
+          <w:rFonts w:ascii="Bahnschrift Light" w:hAnsi="Bahnschrift Light"/>
+          <w:color w:val="000000"/>
+          <w:sz w:val="28"/>
+          <w:szCs w:val="28"/>
+        </w:rPr>
+        <w:t>s</w:t>
+      </w:r>
+      <w:r>
+        <w:rPr>
+          <w:rFonts w:ascii="Bahnschrift Light" w:hAnsi="Bahnschrift Light"/>
+          <w:color w:val="000000"/>
+          <w:sz w:val="28"/>
+          <w:szCs w:val="28"/>
+        </w:rPr>
+        <w:t>hing and rinsing).</w:t>
+      </w:r>
+    </w:p>
+    <w:p>
+      <w:pPr>
+        <w:pStyle w:val="ListParagraph"/>
+        <w:ind w:left="1500"/>
+        <w:rPr>
+          <w:rFonts w:cstheme="minorHAnsi"/>
+          <w:color w:val="000000"/>
+          <w:sz w:val="28"/>
+          <w:szCs w:val="28"/>
+        </w:rPr>
+      </w:pPr>
+      <w:r>
+        <w:rPr>
+          <w:noProof/>
+        </w:rPr>
+        <w:drawing>
+          <wp:inline distT="0" distB="0" distL="0" distR="0" wp14:anchorId="040C1FCD" wp14:editId="3F736FB6">
+            <wp:extent cx="5943600" cy="1312545"/>
+            <wp:effectExtent l="0" t="0" r="0" b="1905"/>
+            <wp:docPr id="5" name="Picture 5"/>
+            <wp:cNvGraphicFramePr>
+              <a:graphicFrameLocks xmlns:a="http://schemas.openxmlformats.org/drawingml/2006/main" noChangeAspect="1"/>
+            </wp:cNvGraphicFramePr>
+            <a:graphic xmlns:a="http://schemas.openxmlformats.org/drawingml/2006/main">
+              <a:graphicData uri="http://schemas.openxmlformats.org/drawingml/2006/picture">
+                <pic:pic xmlns:pic="http://schemas.openxmlformats.org/drawingml/2006/picture">
+                  <pic:nvPicPr>
+                    <pic:cNvPr id="1" name=""/>
+                    <pic:cNvPicPr/>
+                  </pic:nvPicPr>
+                  <pic:blipFill>
+                    <a:blip r:embed="rId35"/>
+                    <a:stretch>
+                      <a:fillRect/>
+                    </a:stretch>
+                  </pic:blipFill>
+                  <pic:spPr>
+                    <a:xfrm>
+                      <a:off x="0" y="0"/>
+                      <a:ext cx="5943600" cy="1312545"/>
+                    </a:xfrm>
+                    <a:prstGeom prst="rect">
+                      <a:avLst/>
+                    </a:prstGeom>
+                  </pic:spPr>
+                </pic:pic>
+              </a:graphicData>
+            </a:graphic>
+          </wp:inline>
+        </w:drawing>
+      </w:r>
+    </w:p>
+    <w:p>
+      <w:pPr>
+        <w:rPr>
+          <w:rFonts w:cstheme="minorHAnsi"/>
+          <w:color w:val="000000"/>
+          <w:sz w:val="28"/>
+          <w:szCs w:val="28"/>
+        </w:rPr>
+      </w:pPr>
+      <w:r>
+        <w:rPr>
+          <w:rFonts w:cstheme="minorHAnsi"/>
+          <w:color w:val="000000"/>
+          <w:sz w:val="28"/>
+          <w:szCs w:val="28"/>
+        </w:rPr>
+        <w:t>Note</w:t>
+      </w:r>
+      <w:r>
+        <w:rPr>
+          <w:rFonts w:cstheme="minorHAnsi"/>
+          <w:color w:val="000000"/>
+          <w:sz w:val="28"/>
+          <w:szCs w:val="28"/>
+        </w:rPr>
+        <w:t xml:space="preserve">: if the temperatures are in the required range </w:t>
+      </w:r>
+      <w:r>
+        <w:rPr>
+          <w:rFonts w:cstheme="minorHAnsi"/>
+          <w:color w:val="000000"/>
+          <w:sz w:val="28"/>
+          <w:szCs w:val="28"/>
+        </w:rPr>
+        <w:t xml:space="preserve"> this options will be shown for 120 sec and if no option is selected the </w:t>
+      </w:r>
+      <w:r>
+        <w:rPr>
+          <w:rFonts w:cstheme="minorHAnsi"/>
+          <w:color w:val="000000"/>
+          <w:sz w:val="28"/>
+          <w:szCs w:val="28"/>
+        </w:rPr>
+        <w:t>:</w:t>
+      </w:r>
+      <w:r>
+        <w:rPr>
+          <w:rFonts w:cstheme="minorHAnsi"/>
+          <w:color w:val="000000"/>
+          <w:sz w:val="28"/>
+          <w:szCs w:val="28"/>
+        </w:rPr>
+        <w:t xml:space="preserve">screen will switch to show READY. While </w:t>
+      </w:r>
+      <w:r>
+        <w:rPr>
+          <w:rFonts w:cstheme="minorHAnsi"/>
+          <w:color w:val="000000"/>
+          <w:sz w:val="28"/>
+          <w:szCs w:val="28"/>
+        </w:rPr>
+        <w:t>awaiting</w:t>
+      </w:r>
+      <w:r>
+        <w:rPr>
+          <w:rFonts w:cstheme="minorHAnsi"/>
+          <w:color w:val="000000"/>
+          <w:sz w:val="28"/>
+          <w:szCs w:val="28"/>
+        </w:rPr>
+        <w:t>/listening for a press.</w:t>
+      </w:r>
+    </w:p>
+    <w:p>
+      <w:pPr>
+        <w:pStyle w:val="ListParagraph"/>
+        <w:numPr>
+          <w:ilvl w:val="0"/>
+          <w:numId w:val="6"/>
+        </w:numPr>
+        <w:rPr>
+          <w:rFonts w:cstheme="minorHAnsi"/>
+          <w:color w:val="000000"/>
+          <w:sz w:val="28"/>
+          <w:szCs w:val="28"/>
+          <w:u w:val="single"/>
+        </w:rPr>
+      </w:pPr>
+      <w:r>
+        <w:rPr>
+          <w:rFonts w:ascii="Bahnschrift Light" w:hAnsi="Bahnschrift Light"/>
+          <w:color w:val="000000"/>
+          <w:sz w:val="28"/>
+          <w:szCs w:val="28"/>
+          <w:u w:val="single"/>
+        </w:rPr>
+        <w:t>Intensive 180 sec. Without drain pump</w:t>
+      </w:r>
+      <w:r>
+        <w:rPr>
+          <w:rFonts w:ascii="Bahnschrift Light" w:hAnsi="Bahnschrift Light"/>
+          <w:color w:val="000000"/>
+          <w:sz w:val="28"/>
+          <w:szCs w:val="28"/>
+          <w:u w:val="single"/>
+        </w:rPr>
+        <w:t xml:space="preserve"> –</w:t>
+      </w:r>
+      <w:r>
+        <w:rPr>
+          <w:rFonts w:ascii="Bahnschrift Light" w:hAnsi="Bahnschrift Light"/>
+          <w:color w:val="000000"/>
+          <w:sz w:val="28"/>
+          <w:szCs w:val="28"/>
+        </w:rPr>
+        <w:t xml:space="preserve"> change the cleaning time</w:t>
+      </w:r>
+    </w:p>
+    <w:p>
+      <w:pPr>
+        <w:pStyle w:val="ListParagraph"/>
+        <w:numPr>
+          <w:ilvl w:val="0"/>
+          <w:numId w:val="6"/>
+        </w:numPr>
+        <w:rPr>
+          <w:rFonts w:cstheme="minorHAnsi"/>
+          <w:color w:val="000000"/>
+          <w:sz w:val="28"/>
+          <w:szCs w:val="28"/>
+          <w:u w:val="single"/>
+        </w:rPr>
+      </w:pPr>
+      <w:r>
+        <w:rPr>
+          <w:rFonts w:ascii="Bahnschrift Light" w:hAnsi="Bahnschrift Light"/>
+          <w:color w:val="000000"/>
+          <w:sz w:val="28"/>
+          <w:szCs w:val="28"/>
+          <w:u w:val="single"/>
+        </w:rPr>
+        <w:t>Intensive 180 sec. Without drain pump.</w:t>
+      </w:r>
+    </w:p>
+    <w:p>
+      <w:pPr>
+        <w:pStyle w:val="ListParagraph"/>
+        <w:numPr>
+          <w:ilvl w:val="0"/>
+          <w:numId w:val="6"/>
+        </w:numPr>
+        <w:rPr>
+          <w:rFonts w:cstheme="minorHAnsi"/>
+          <w:color w:val="000000"/>
+          <w:sz w:val="28"/>
+          <w:szCs w:val="28"/>
+          <w:u w:val="single"/>
+        </w:rPr>
+      </w:pPr>
+      <w:r>
+        <w:rPr>
+          <w:rFonts w:cstheme="minorHAnsi"/>
+          <w:color w:val="000000"/>
+          <w:sz w:val="28"/>
+          <w:szCs w:val="28"/>
+          <w:u w:val="single"/>
+        </w:rPr>
+        <w:t>Utensils and Cookware 300 sec. Without drain pump</w:t>
+      </w:r>
+    </w:p>
+    <w:p>
+      <w:pPr>
+        <w:pStyle w:val="ListParagraph"/>
+        <w:numPr>
+          <w:ilvl w:val="0"/>
+          <w:numId w:val="6"/>
+        </w:numPr>
+        <w:rPr>
+          <w:rFonts w:cstheme="minorHAnsi"/>
+          <w:color w:val="000000"/>
+          <w:sz w:val="28"/>
+          <w:szCs w:val="28"/>
+          <w:u w:val="single"/>
+        </w:rPr>
+      </w:pPr>
+      <w:r>
+        <w:rPr>
+          <w:rFonts w:cstheme="minorHAnsi"/>
+          <w:color w:val="000000"/>
+          <w:sz w:val="28"/>
+          <w:szCs w:val="28"/>
+          <w:u w:val="single"/>
+        </w:rPr>
+        <w:t>Sensitive Glassware 200 sec. Without drain pump.</w:t>
+      </w:r>
+      <w:r>
+        <w:rPr>
+          <w:rFonts w:cstheme="minorHAnsi"/>
+          <w:color w:val="000000"/>
+          <w:sz w:val="28"/>
+          <w:szCs w:val="28"/>
+          <w:u w:val="single"/>
+        </w:rPr>
+        <w:t xml:space="preserve"> –</w:t>
+      </w:r>
+      <w:r>
+        <w:rPr>
+          <w:rFonts w:cstheme="minorHAnsi"/>
+          <w:color w:val="000000"/>
+          <w:sz w:val="28"/>
+          <w:szCs w:val="28"/>
+        </w:rPr>
+        <w:t xml:space="preserve"> this is a special process with slightly different parameter and will require changing the tank temperature to 60 deg. While tank temp is rising, the display will show blinking icon in thermometer on the screen.</w:t>
+      </w:r>
+    </w:p>
+    <w:p>
+      <w:pPr>
+        <w:pStyle w:val="ListParagraph"/>
+        <w:ind w:left="1500"/>
+        <w:rPr>
+          <w:rFonts w:cstheme="minorHAnsi"/>
+          <w:color w:val="000000"/>
+          <w:sz w:val="28"/>
+          <w:szCs w:val="28"/>
+        </w:rPr>
+      </w:pPr>
+      <w:r>
+        <w:rPr>
+          <w:rFonts w:cstheme="minorHAnsi"/>
+          <w:color w:val="000000"/>
+          <w:sz w:val="28"/>
+          <w:szCs w:val="28"/>
+        </w:rPr>
+        <w:t xml:space="preserve">Its sequence is as follows: </w:t>
+      </w:r>
+    </w:p>
+    <w:p>
+      <w:pPr>
+        <w:pStyle w:val="ListParagraph"/>
+        <w:ind w:left="1500"/>
+        <w:rPr>
+          <w:rFonts w:cstheme="minorHAnsi"/>
+          <w:color w:val="000000"/>
+          <w:sz w:val="28"/>
+          <w:szCs w:val="28"/>
+        </w:rPr>
+      </w:pPr>
+      <w:r>
+        <w:rPr>
+          <w:noProof/>
+        </w:rPr>
+        <w:drawing>
+          <wp:inline distT="0" distB="0" distL="0" distR="0" wp14:anchorId="43101E34" wp14:editId="3162C3B0">
+            <wp:extent cx="5943600" cy="1807210"/>
+            <wp:effectExtent l="0" t="0" r="0" b="2540"/>
+            <wp:docPr id="6" name="Picture 6"/>
+            <wp:cNvGraphicFramePr>
+              <a:graphicFrameLocks xmlns:a="http://schemas.openxmlformats.org/drawingml/2006/main" noChangeAspect="1"/>
+            </wp:cNvGraphicFramePr>
+            <a:graphic xmlns:a="http://schemas.openxmlformats.org/drawingml/2006/main">
+              <a:graphicData uri="http://schemas.openxmlformats.org/drawingml/2006/picture">
+                <pic:pic xmlns:pic="http://schemas.openxmlformats.org/drawingml/2006/picture">
+                  <pic:nvPicPr>
+                    <pic:cNvPr id="1" name=""/>
+                    <pic:cNvPicPr/>
+                  </pic:nvPicPr>
+                  <pic:blipFill>
+                    <a:blip r:embed="rId36"/>
+                    <a:stretch>
+                      <a:fillRect/>
+                    </a:stretch>
+                  </pic:blipFill>
+                  <pic:spPr>
+                    <a:xfrm>
+                      <a:off x="0" y="0"/>
                       <a:ext cx="5943600" cy="1807210"/>
                     </a:xfrm>
                     <a:prstGeom prst="rect">
@@ -2627,9 +2568,6 @@
         <w:t>NOTE:</w:t>
       </w:r>
       <w:r>
-        <w:rPr>
-          <w:rStyle w:val="ListParagraph"/>
-        </w:rPr>
         <w:t xml:space="preserve"> </w:t>
       </w:r>
       <w:r>
@@ -2639,25 +2577,7 @@
           <w:sz w:val="24"/>
           <w:szCs w:val="24"/>
         </w:rPr>
-        <w:t>During all programs the display should always display a reverse</w:t>
-      </w:r>
-      <w:r>
-        <w:rPr>
-          <w:rFonts w:ascii="Bahnschrift Light" w:hAnsi="Bahnschrift Light"/>
-          <w:color w:val="202124"/>
-          <w:sz w:val="24"/>
-          <w:szCs w:val="24"/>
-        </w:rPr>
-        <w:t xml:space="preserve"> </w:t>
-      </w:r>
-      <w:r>
-        <w:rPr>
-          <w:rFonts w:ascii="Bahnschrift Light" w:hAnsi="Bahnschrift Light"/>
-          <w:color w:val="202124"/>
-          <w:sz w:val="24"/>
-          <w:szCs w:val="24"/>
-        </w:rPr>
-        <w:t>time counter so that the</w:t>
+        <w:t>During all programs the display should always display a reverse time counter so that the</w:t>
       </w:r>
       <w:r>
         <w:rPr>
@@ -2871,7 +2791,6 @@
         </w:rPr>
         <w:t xml:space="preserve">the on/off button wakes up the MCU. There will be a </w:t>
       </w:r>
-      <w:proofErr w:type="gramStart"/>
       <w:r>
         <w:rPr>
           <w:b/>
@@ -2879,9 +2798,15 @@
           <w:sz w:val="24"/>
           <w:szCs w:val="24"/>
         </w:rPr>
-        <w:t>wake up</w:t>
-      </w:r>
-      <w:proofErr w:type="gramEnd"/>
+        <w:t>wake up function</w:t>
+      </w:r>
+      <w:r>
+        <w:rPr>
+          <w:sz w:val="24"/>
+          <w:szCs w:val="24"/>
+        </w:rPr>
+        <w:t xml:space="preserve"> call that </w:t>
+      </w:r>
       <w:r>
         <w:rPr>
           <w:b/>
@@ -2889,14 +2814,14 @@
           <w:sz w:val="24"/>
           <w:szCs w:val="24"/>
         </w:rPr>
-        <w:t xml:space="preserve"> function</w:t>
-      </w:r>
-      <w:r>
-        <w:rPr>
-          <w:sz w:val="24"/>
-          <w:szCs w:val="24"/>
-        </w:rPr>
-        <w:t xml:space="preserve"> call that </w:t>
+        <w:t>set a flag</w:t>
+      </w:r>
+      <w:r>
+        <w:rPr>
+          <w:sz w:val="24"/>
+          <w:szCs w:val="24"/>
+        </w:rPr>
+        <w:t xml:space="preserve"> called </w:t>
       </w:r>
       <w:r>
         <w:rPr>
@@ -2905,14 +2830,14 @@
           <w:sz w:val="24"/>
           <w:szCs w:val="24"/>
         </w:rPr>
-        <w:t>set a flag</w:t>
-      </w:r>
-      <w:r>
-        <w:rPr>
-          <w:sz w:val="24"/>
-          <w:szCs w:val="24"/>
-        </w:rPr>
-        <w:t xml:space="preserve"> called </w:t>
+        <w:t xml:space="preserve">wakeup. </w:t>
+      </w:r>
+      <w:r>
+        <w:rPr>
+          <w:sz w:val="24"/>
+          <w:szCs w:val="24"/>
+        </w:rPr>
+        <w:t xml:space="preserve">The flag will be checked in the main loop. If present then the commissioning process will start by calling the </w:t>
       </w:r>
       <w:r>
         <w:rPr>
@@ -2921,56 +2846,24 @@
           <w:sz w:val="24"/>
           <w:szCs w:val="24"/>
         </w:rPr>
-        <w:t xml:space="preserve">wakeup. </w:t>
-      </w:r>
-      <w:r>
-        <w:rPr>
-          <w:sz w:val="24"/>
-          <w:szCs w:val="24"/>
-        </w:rPr>
-        <w:t xml:space="preserve">The flag will be checked in the main loop. If present then the commissioning process will start by calling the </w:t>
-      </w:r>
-      <w:r>
+        <w:t>commissioning function</w:t>
+      </w:r>
+      <w:r>
+        <w:rPr>
+          <w:sz w:val="24"/>
+          <w:szCs w:val="24"/>
+        </w:rPr>
+        <w:t>. (process number 1).</w:t>
+      </w:r>
+    </w:p>
+    <w:p>
+      <w:pPr>
+        <w:pStyle w:val="ListParagraph"/>
         <w:rPr>
           <w:b/>
           <w:bCs/>
           <w:sz w:val="24"/>
           <w:szCs w:val="24"/>
-        </w:rPr>
-        <w:t>commissioning function</w:t>
-      </w:r>
-      <w:r>
-        <w:rPr>
-          <w:sz w:val="24"/>
-          <w:szCs w:val="24"/>
-        </w:rPr>
-        <w:t>. (</w:t>
-      </w:r>
-      <w:proofErr w:type="gramStart"/>
-      <w:r>
-        <w:rPr>
-          <w:sz w:val="24"/>
-          <w:szCs w:val="24"/>
-        </w:rPr>
-        <w:t>process</w:t>
-      </w:r>
-      <w:proofErr w:type="gramEnd"/>
-      <w:r>
-        <w:rPr>
-          <w:sz w:val="24"/>
-          <w:szCs w:val="24"/>
-        </w:rPr>
-        <w:t xml:space="preserve"> number 1).</w:t>
-      </w:r>
-    </w:p>
-    <w:p>
-      <w:pPr>
-        <w:pStyle w:val="ListParagraph"/>
-        <w:rPr>
-          <w:b/>
-          <w:bCs/>
-          <w:sz w:val="24"/>
-          <w:szCs w:val="24"/>
           <w:u w:val="single"/>
         </w:rPr>
       </w:pPr>
@@ -2979,23 +2872,7 @@
           <w:sz w:val="24"/>
           <w:szCs w:val="24"/>
         </w:rPr>
-        <w:t xml:space="preserve">Once done, the </w:t>
-      </w:r>
-      <w:proofErr w:type="gramStart"/>
-      <w:r>
-        <w:rPr>
-          <w:sz w:val="24"/>
-          <w:szCs w:val="24"/>
-        </w:rPr>
-        <w:t>wake up</w:t>
-      </w:r>
-      <w:proofErr w:type="gramEnd"/>
-      <w:r>
-        <w:rPr>
-          <w:sz w:val="24"/>
-          <w:szCs w:val="24"/>
-        </w:rPr>
-        <w:t xml:space="preserve"> flag will be reset back to zero and thus the commissioning will not be </w:t>
+        <w:t xml:space="preserve">Once done, the wake up flag will be reset back to zero and thus the commissioning will not be </w:t>
       </w:r>
       <w:r>
         <w:rPr>
@@ -3061,23 +2938,7 @@
           <w:sz w:val="24"/>
           <w:szCs w:val="24"/>
         </w:rPr>
-        <w:t xml:space="preserve">in a loop. This is process number 2. Which will show the various options and check if the temperature </w:t>
-      </w:r>
-      <w:proofErr w:type="gramStart"/>
-      <w:r>
-        <w:rPr>
-          <w:sz w:val="24"/>
-          <w:szCs w:val="24"/>
-        </w:rPr>
-        <w:t>are</w:t>
-      </w:r>
-      <w:proofErr w:type="gramEnd"/>
-      <w:r>
-        <w:rPr>
-          <w:sz w:val="24"/>
-          <w:szCs w:val="24"/>
-        </w:rPr>
-        <w:t xml:space="preserve"> okay. It will also show ready on the screen according to the 120sec limit specified.</w:t>
+        <w:t>in a loop. This is process number 2. Which will show the various options and check if the temperature are okay. It will also show ready on the screen according to the 120sec limit specified.</w:t>
       </w:r>
     </w:p>
     <w:p>
@@ -3198,23 +3059,7 @@
           <w:sz w:val="24"/>
           <w:szCs w:val="24"/>
         </w:rPr>
-        <w:t xml:space="preserve">(name should be similar as those underlined above for easy monitoring of code flow), will be a Void function returning nothing. This will make sure that once the process is done, the main </w:t>
-      </w:r>
-      <w:proofErr w:type="gramStart"/>
-      <w:r>
-        <w:rPr>
-          <w:sz w:val="24"/>
-          <w:szCs w:val="24"/>
-        </w:rPr>
-        <w:t>loop(</w:t>
-      </w:r>
-      <w:proofErr w:type="gramEnd"/>
-      <w:r>
-        <w:rPr>
-          <w:sz w:val="24"/>
-          <w:szCs w:val="24"/>
-        </w:rPr>
-        <w:t xml:space="preserve">void loop) takes over thus going back to displaying </w:t>
+        <w:t xml:space="preserve">(name should be similar as those underlined above for easy monitoring of code flow), will be a Void function returning nothing. This will make sure that once the process is done, the main loop(void loop) takes over thus going back to displaying </w:t>
       </w:r>
       <w:r>
         <w:rPr>
@@ -3330,30 +3175,7 @@
           <w:sz w:val="24"/>
           <w:szCs w:val="24"/>
         </w:rPr>
-        <w:t>sleep_sequence function</w:t>
-      </w:r>
-      <w:r>
-        <w:rPr>
-          <w:sz w:val="24"/>
-          <w:szCs w:val="24"/>
-        </w:rPr>
-        <w:t xml:space="preserve"> – this function will be called after the sanitization sequence or after pressing the on/off button once more. </w:t>
-      </w:r>
-      <w:proofErr w:type="gramStart"/>
-      <w:r>
-        <w:rPr>
-          <w:sz w:val="24"/>
-          <w:szCs w:val="24"/>
-        </w:rPr>
-        <w:t>Thus</w:t>
-      </w:r>
-      <w:proofErr w:type="gramEnd"/>
-      <w:r>
-        <w:rPr>
-          <w:sz w:val="24"/>
-          <w:szCs w:val="24"/>
-        </w:rPr>
-        <w:t xml:space="preserve"> it will also be called in the main loop after checking if there is an off flag present. </w:t>
+        <w:t xml:space="preserve">sleep_sequence function – this function will be called after the sanitization sequence or after pressing the on/off button once more. Thus it will also be called in the main loop after checking if there is an off flag present. </w:t>
       </w:r>
     </w:p>
     <w:p>
@@ -5165,6 +4987,7 @@
   <w:style w:type="character" w:default="1" w:styleId="DefaultParagraphFont">
     <w:name w:val="Default Paragraph Font"/>
     <w:uiPriority w:val="1"/>
+    <w:semiHidden/>
     <w:unhideWhenUsed/>
   </w:style>
   <w:style w:type="table" w:default="1" w:styleId="TableNormal">

</xml_diff>

<commit_message>
installer menu priming added
</commit_message>
<xml_diff>
--- a/dish_washwer_hardware/assets/dishwasher_implementation.docx
+++ b/dish_washwer_hardware/assets/dishwasher_implementation.docx
@@ -31,8 +31,13 @@
       <w:pPr>
         <w:pStyle w:val="ListParagraph"/>
       </w:pPr>
-      <w:r>
-        <w:t>Recomended part</w:t>
+      <w:proofErr w:type="spellStart"/>
+      <w:r>
+        <w:t>Recomended</w:t>
+      </w:r>
+      <w:proofErr w:type="spellEnd"/>
+      <w:r>
+        <w:t xml:space="preserve"> part</w:t>
       </w:r>
       <w:r>
         <w:t>s</w:t>
@@ -48,19 +53,7 @@
           <w:rPr>
             <w:rStyle w:val="Hyperlink"/>
           </w:rPr>
-          <w:t>B3W-9002-H</w:t>
-        </w:r>
-        <w:r>
-          <w:rPr>
-            <w:rStyle w:val="Hyperlink"/>
-          </w:rPr>
-          <w:t>G</w:t>
-        </w:r>
-        <w:r>
-          <w:rPr>
-            <w:rStyle w:val="Hyperlink"/>
-          </w:rPr>
-          <w:t>1G</w:t>
+          <w:t>B3W-9002-HG1G</w:t>
         </w:r>
       </w:hyperlink>
     </w:p>
@@ -76,19 +69,7 @@
           <w:rPr>
             <w:rStyle w:val="Hyperlink"/>
           </w:rPr>
-          <w:t>TL1240G</w:t>
-        </w:r>
-        <w:r>
-          <w:rPr>
-            <w:rStyle w:val="Hyperlink"/>
-          </w:rPr>
-          <w:t>Q</w:t>
-        </w:r>
-        <w:r>
-          <w:rPr>
-            <w:rStyle w:val="Hyperlink"/>
-          </w:rPr>
-          <w:t>1JCLR</w:t>
+          <w:t>TL1240GQ1JCLR</w:t>
         </w:r>
       </w:hyperlink>
       <w:r>
@@ -129,7 +110,15 @@
         <w:t>Recommended parts</w:t>
       </w:r>
       <w:r>
-        <w:t>: (probe type pt is recommended so that the fluid flows all around the sensor allowing more intuitive measurements)</w:t>
+        <w:t xml:space="preserve">: (probe type </w:t>
+      </w:r>
+      <w:proofErr w:type="spellStart"/>
+      <w:r>
+        <w:t>pt</w:t>
+      </w:r>
+      <w:proofErr w:type="spellEnd"/>
+      <w:r>
+        <w:t xml:space="preserve"> is recommended so that the fluid flows all around the sensor allowing more intuitive measurements)</w:t>
       </w:r>
     </w:p>
     <w:p>
@@ -155,8 +144,13 @@
           <w:numId w:val="2"/>
         </w:numPr>
       </w:pPr>
-      <w:r>
-        <w:t>uxcell PT100 RTD Temperature Sensor Probe 3 Wires Cable Thermocouple Stainless Steel</w:t>
+      <w:proofErr w:type="spellStart"/>
+      <w:r>
+        <w:t>uxcell</w:t>
+      </w:r>
+      <w:proofErr w:type="spellEnd"/>
+      <w:r>
+        <w:t xml:space="preserve"> PT100 RTD Temperature Sensor Probe 3 Wires Cable Thermocouple Stainless Steel</w:t>
       </w:r>
       <w:r>
         <w:t>(</w:t>
@@ -166,19 +160,7 @@
           <w:rPr>
             <w:rStyle w:val="Hyperlink"/>
           </w:rPr>
-          <w:t>https://www.</w:t>
-        </w:r>
-        <w:r>
-          <w:rPr>
-            <w:rStyle w:val="Hyperlink"/>
-          </w:rPr>
-          <w:t>a</w:t>
-        </w:r>
-        <w:r>
-          <w:rPr>
-            <w:rStyle w:val="Hyperlink"/>
-          </w:rPr>
-          <w:t>mazon.com/uxcell-Temperature-Sensor-Thermocouple-Stainless/dp/B07PPV7M2S</w:t>
+          <w:t>https://www.amazon.com/uxcell-Temperature-Sensor-Thermocouple-Stainless/dp/B07PPV7M2S</w:t>
         </w:r>
       </w:hyperlink>
       <w:r>
@@ -214,7 +196,23 @@
           <w:b/>
           <w:bCs/>
         </w:rPr>
-        <w:t xml:space="preserve"> ic. </w:t>
+        <w:t xml:space="preserve"> </w:t>
+      </w:r>
+      <w:proofErr w:type="spellStart"/>
+      <w:r>
+        <w:rPr>
+          <w:b/>
+          <w:bCs/>
+        </w:rPr>
+        <w:t>ic</w:t>
+      </w:r>
+      <w:proofErr w:type="spellEnd"/>
+      <w:r>
+        <w:rPr>
+          <w:b/>
+          <w:bCs/>
+        </w:rPr>
+        <w:t xml:space="preserve">. </w:t>
       </w:r>
       <w:r>
         <w:t xml:space="preserve"> This an amplifier with a</w:t>
@@ -259,19 +257,7 @@
           <w:rPr>
             <w:rStyle w:val="Hyperlink"/>
           </w:rPr>
-          <w:t>https://processheatingse</w:t>
-        </w:r>
-        <w:r>
-          <w:rPr>
-            <w:rStyle w:val="Hyperlink"/>
-          </w:rPr>
-          <w:t>r</w:t>
-        </w:r>
-        <w:r>
-          <w:rPr>
-            <w:rStyle w:val="Hyperlink"/>
-          </w:rPr>
-          <w:t>vices.com/heating-elements/incoloy-800-heating-elements-for-air-heating-units-pei-range-250w-6kw/pei-range-incoloy-800-heating-elements-3500w-3-5kw/</w:t>
+          <w:t>https://processheatingservices.com/heating-elements/incoloy-800-heating-elements-for-air-heating-units-pei-range-250w-6kw/pei-range-incoloy-800-heating-elements-3500w-3-5kw/</w:t>
         </w:r>
       </w:hyperlink>
       <w:r>
@@ -306,19 +292,7 @@
           <w:rPr>
             <w:rStyle w:val="Hyperlink"/>
           </w:rPr>
-          <w:t>https://</w:t>
-        </w:r>
-        <w:r>
-          <w:rPr>
-            <w:rStyle w:val="Hyperlink"/>
-          </w:rPr>
-          <w:t>w</w:t>
-        </w:r>
-        <w:r>
-          <w:rPr>
-            <w:rStyle w:val="Hyperlink"/>
-          </w:rPr>
-          <w:t>ww.alibaba.com/product-detail/3-Phase-6kw-autoclave-boiler-heater_60703485472.html</w:t>
+          <w:t>https://www.alibaba.com/product-detail/3-Phase-6kw-autoclave-boiler-heater_60703485472.html</w:t>
         </w:r>
       </w:hyperlink>
       <w:r>
@@ -486,7 +460,15 @@
     </w:p>
     <w:p>
       <w:r>
-        <w:t xml:space="preserve">V=ir and P/V=I, that means that the current for the 3-phase delta connection will be approximately 15A and star connection will be 25A. </w:t>
+        <w:t>V=</w:t>
+      </w:r>
+      <w:proofErr w:type="spellStart"/>
+      <w:r>
+        <w:t>ir</w:t>
+      </w:r>
+      <w:proofErr w:type="spellEnd"/>
+      <w:r>
+        <w:t xml:space="preserve"> and P/V=I, that means that the current for the 3-phase delta connection will be approximately 15A and star connection will be 25A. </w:t>
       </w:r>
     </w:p>
     <w:p>
@@ -526,26 +508,22 @@
     </w:p>
     <w:p>
       <w:r>
-        <w:t xml:space="preserve">Recommended triacs: </w:t>
+        <w:t xml:space="preserve">Recommended </w:t>
+      </w:r>
+      <w:proofErr w:type="spellStart"/>
+      <w:r>
+        <w:t>triacs</w:t>
+      </w:r>
+      <w:proofErr w:type="spellEnd"/>
+      <w:r>
+        <w:t xml:space="preserve">: </w:t>
       </w:r>
       <w:hyperlink r:id="rId12" w:history="1">
         <w:r>
           <w:rPr>
             <w:rStyle w:val="Hyperlink"/>
           </w:rPr>
-          <w:t>BTA30-600C</w:t>
-        </w:r>
-        <w:r>
-          <w:rPr>
-            <w:rStyle w:val="Hyperlink"/>
-          </w:rPr>
-          <w:t>W</w:t>
-        </w:r>
-        <w:r>
-          <w:rPr>
-            <w:rStyle w:val="Hyperlink"/>
-          </w:rPr>
-          <w:t>3G</w:t>
+          <w:t>BTA30-600CW3G</w:t>
         </w:r>
       </w:hyperlink>
       <w:r>
@@ -587,19 +565,7 @@
           <w:rPr>
             <w:rStyle w:val="Hyperlink"/>
           </w:rPr>
-          <w:t>https://foru</w:t>
-        </w:r>
-        <w:r>
-          <w:rPr>
-            <w:rStyle w:val="Hyperlink"/>
-          </w:rPr>
-          <w:t>m</w:t>
-        </w:r>
-        <w:r>
-          <w:rPr>
-            <w:rStyle w:val="Hyperlink"/>
-          </w:rPr>
-          <w:t>.arduino.cc/t/classic-optocoupler-triac-circuit-for-controlling-an-ac-load-with-arduino/442278</w:t>
+          <w:t>https://forum.arduino.cc/t/classic-optocoupler-triac-circuit-for-controlling-an-ac-load-with-arduino/442278</w:t>
         </w:r>
       </w:hyperlink>
     </w:p>
@@ -609,19 +575,7 @@
           <w:rPr>
             <w:rStyle w:val="Hyperlink"/>
           </w:rPr>
-          <w:t>https://innovatorsguru.com/switching-ac-load-u</w:t>
-        </w:r>
-        <w:r>
-          <w:rPr>
-            <w:rStyle w:val="Hyperlink"/>
-          </w:rPr>
-          <w:t>s</w:t>
-        </w:r>
-        <w:r>
-          <w:rPr>
-            <w:rStyle w:val="Hyperlink"/>
-          </w:rPr>
-          <w:t>ing-triac/</w:t>
+          <w:t>https://innovatorsguru.com/switching-ac-load-using-triac/</w:t>
         </w:r>
       </w:hyperlink>
     </w:p>
@@ -631,43 +585,7 @@
           <w:rPr>
             <w:rStyle w:val="Hyperlink"/>
           </w:rPr>
-          <w:t>https://www.electron</w:t>
-        </w:r>
-        <w:r>
-          <w:rPr>
-            <w:rStyle w:val="Hyperlink"/>
-          </w:rPr>
-          <w:t>i</w:t>
-        </w:r>
-        <w:r>
-          <w:rPr>
-            <w:rStyle w:val="Hyperlink"/>
-          </w:rPr>
-          <w:t>cs-</w:t>
-        </w:r>
-        <w:r>
-          <w:rPr>
-            <w:rStyle w:val="Hyperlink"/>
-          </w:rPr>
-          <w:t>t</w:t>
-        </w:r>
-        <w:r>
-          <w:rPr>
-            <w:rStyle w:val="Hyperlink"/>
-          </w:rPr>
-          <w:t>u</w:t>
-        </w:r>
-        <w:r>
-          <w:rPr>
-            <w:rStyle w:val="Hyperlink"/>
-          </w:rPr>
-          <w:t>t</w:t>
-        </w:r>
-        <w:r>
-          <w:rPr>
-            <w:rStyle w:val="Hyperlink"/>
-          </w:rPr>
-          <w:t>orials.ws/power/triac.html</w:t>
+          <w:t>https://www.electronics-tutorials.ws/power/triac.html</w:t>
         </w:r>
       </w:hyperlink>
     </w:p>
@@ -687,8 +605,13 @@
         <w:t>more professional and easier</w:t>
       </w:r>
       <w:r>
-        <w:t xml:space="preserve"> to use screen a tft</w:t>
-      </w:r>
+        <w:t xml:space="preserve"> to use screen a </w:t>
+      </w:r>
+      <w:proofErr w:type="spellStart"/>
+      <w:r>
+        <w:t>tft</w:t>
+      </w:r>
+      <w:proofErr w:type="spellEnd"/>
       <w:r>
         <w:t>/oled</w:t>
       </w:r>
@@ -715,31 +638,7 @@
           <w:rPr>
             <w:rStyle w:val="Hyperlink"/>
           </w:rPr>
-          <w:t>https://le</w:t>
-        </w:r>
-        <w:r>
-          <w:rPr>
-            <w:rStyle w:val="Hyperlink"/>
-          </w:rPr>
-          <w:t>a</w:t>
-        </w:r>
-        <w:r>
-          <w:rPr>
-            <w:rStyle w:val="Hyperlink"/>
-          </w:rPr>
-          <w:t>rn.a</w:t>
-        </w:r>
-        <w:r>
-          <w:rPr>
-            <w:rStyle w:val="Hyperlink"/>
-          </w:rPr>
-          <w:t>d</w:t>
-        </w:r>
-        <w:r>
-          <w:rPr>
-            <w:rStyle w:val="Hyperlink"/>
-          </w:rPr>
-          <w:t>afruit.com/1-5-and-2-4-monochrome-128x64-oled-display-module?view=all</w:t>
+          <w:t>https://learn.adafruit.com/1-5-and-2-4-monochrome-128x64-oled-display-module?view=all</w:t>
         </w:r>
       </w:hyperlink>
     </w:p>
@@ -815,12 +714,20 @@
         <w:rPr>
           <w:color w:val="C45911" w:themeColor="accent2" w:themeShade="BF"/>
         </w:rPr>
-        <w:t>triac and Diac</w:t>
-      </w:r>
+        <w:t xml:space="preserve">triac and </w:t>
+      </w:r>
+      <w:proofErr w:type="spellStart"/>
       <w:r>
         <w:rPr>
           <w:color w:val="C45911" w:themeColor="accent2" w:themeShade="BF"/>
         </w:rPr>
+        <w:t>Diac</w:t>
+      </w:r>
+      <w:proofErr w:type="spellEnd"/>
+      <w:r>
+        <w:rPr>
+          <w:color w:val="C45911" w:themeColor="accent2" w:themeShade="BF"/>
+        </w:rPr>
         <w:t xml:space="preserve"> driver </w:t>
       </w:r>
       <w:r>
@@ -869,7 +776,21 @@
         <w:rPr>
           <w:color w:val="C45911" w:themeColor="accent2" w:themeShade="BF"/>
         </w:rPr>
-        <w:t xml:space="preserve">considered incase the pump is running but the detergent </w:t>
+        <w:t xml:space="preserve">considered </w:t>
+      </w:r>
+      <w:proofErr w:type="spellStart"/>
+      <w:r>
+        <w:rPr>
+          <w:color w:val="C45911" w:themeColor="accent2" w:themeShade="BF"/>
+        </w:rPr>
+        <w:t>incase</w:t>
+      </w:r>
+      <w:proofErr w:type="spellEnd"/>
+      <w:r>
+        <w:rPr>
+          <w:color w:val="C45911" w:themeColor="accent2" w:themeShade="BF"/>
+        </w:rPr>
+        <w:t xml:space="preserve"> the pump is running but the detergent </w:t>
       </w:r>
       <w:r>
         <w:rPr>
@@ -1060,19 +981,7 @@
           <w:rPr>
             <w:rStyle w:val="Hyperlink"/>
           </w:rPr>
-          <w:t>https://www.alibaba.com/product-detail/High-Precision-Side-Mount-Float-Boiler_1957259543.h</w:t>
-        </w:r>
-        <w:r>
-          <w:rPr>
-            <w:rStyle w:val="Hyperlink"/>
-          </w:rPr>
-          <w:t>t</w:t>
-        </w:r>
-        <w:r>
-          <w:rPr>
-            <w:rStyle w:val="Hyperlink"/>
-          </w:rPr>
-          <w:t>ml?spm=a2700.details.0.0.3dd24c360m62hz</w:t>
+          <w:t>https://www.alibaba.com/product-detail/High-Precision-Side-Mount-Float-Boiler_1957259543.html?spm=a2700.details.0.0.3dd24c360m62hz</w:t>
         </w:r>
       </w:hyperlink>
     </w:p>
@@ -1087,7 +996,15 @@
         <w:ind w:left="1440"/>
       </w:pPr>
       <w:r>
-        <w:t xml:space="preserve">                   Low level sensor we can use the  non invasive optical/infrared sensor.(</w:t>
+        <w:t xml:space="preserve">                   Low level sensor we can use the  </w:t>
+      </w:r>
+      <w:proofErr w:type="spellStart"/>
+      <w:r>
+        <w:t>non invasive</w:t>
+      </w:r>
+      <w:proofErr w:type="spellEnd"/>
+      <w:r>
+        <w:t xml:space="preserve"> optical/infrared sensor.(</w:t>
       </w:r>
       <w:r>
         <w:t xml:space="preserve"> Infrared Water Liquid Tank Optical Level Sensor</w:t>
@@ -1100,19 +1017,7 @@
           <w:rPr>
             <w:rStyle w:val="Hyperlink"/>
           </w:rPr>
-          <w:t>https://www.alibaba.com/product-detail/Customize</w:t>
-        </w:r>
-        <w:r>
-          <w:rPr>
-            <w:rStyle w:val="Hyperlink"/>
-          </w:rPr>
-          <w:t>d</w:t>
-        </w:r>
-        <w:r>
-          <w:rPr>
-            <w:rStyle w:val="Hyperlink"/>
-          </w:rPr>
-          <w:t>-High-Accuracy-Small-Infrared-Water_1600173646115.html?spm=a2700.7724857.normal_offer.d_image.36fb3fa2imBH3D</w:t>
+          <w:t>https://www.alibaba.com/product-detail/Customized-High-Accuracy-Small-Infrared-Water_1600173646115.html?spm=a2700.7724857.normal_offer.d_image.36fb3fa2imBH3D</w:t>
         </w:r>
       </w:hyperlink>
       <w:r>
@@ -1165,31 +1070,7 @@
           <w:rPr>
             <w:rStyle w:val="Hyperlink"/>
           </w:rPr>
-          <w:t>https://web</w:t>
-        </w:r>
-        <w:r>
-          <w:rPr>
-            <w:rStyle w:val="Hyperlink"/>
-          </w:rPr>
-          <w:t>e</w:t>
-        </w:r>
-        <w:r>
-          <w:rPr>
-            <w:rStyle w:val="Hyperlink"/>
-          </w:rPr>
-          <w:t>nch.ti.com/appi</w:t>
-        </w:r>
-        <w:r>
-          <w:rPr>
-            <w:rStyle w:val="Hyperlink"/>
-          </w:rPr>
-          <w:t>n</w:t>
-        </w:r>
-        <w:r>
-          <w:rPr>
-            <w:rStyle w:val="Hyperlink"/>
-          </w:rPr>
-          <w:t>fo/webench/scripts/SDP.cgi?ID=EC37E7BE1641EA3A</w:t>
+          <w:t>https://webench.ti.com/appinfo/webench/scripts/SDP.cgi?ID=EC37E7BE1641EA3A</w:t>
         </w:r>
       </w:hyperlink>
     </w:p>
@@ -1200,11 +1081,19 @@
           <w:bCs/>
         </w:rPr>
       </w:pPr>
+      <w:proofErr w:type="spellStart"/>
       <w:r>
         <w:rPr>
           <w:rStyle w:val="Hyperlink"/>
         </w:rPr>
-        <w:t xml:space="preserve">Inpt Ac filter link: </w:t>
+        <w:t>Inpt</w:t>
+      </w:r>
+      <w:proofErr w:type="spellEnd"/>
+      <w:r>
+        <w:rPr>
+          <w:rStyle w:val="Hyperlink"/>
+        </w:rPr>
+        <w:t xml:space="preserve"> Ac filter link: </w:t>
       </w:r>
       <w:hyperlink r:id="rId25" w:history="1">
         <w:r>
@@ -1292,19 +1181,7 @@
           <w:rPr>
             <w:rStyle w:val="Hyperlink"/>
           </w:rPr>
-          <w:t>https://webench.ti.com/</w:t>
-        </w:r>
-        <w:r>
-          <w:rPr>
-            <w:rStyle w:val="Hyperlink"/>
-          </w:rPr>
-          <w:t>a</w:t>
-        </w:r>
-        <w:r>
-          <w:rPr>
-            <w:rStyle w:val="Hyperlink"/>
-          </w:rPr>
-          <w:t>ppinfo/webench/scripts/SDP.cgi?ID=5EE96937B05CB99D</w:t>
+          <w:t>https://webench.ti.com/appinfo/webench/scripts/SDP.cgi?ID=5EE96937B05CB99D</w:t>
         </w:r>
       </w:hyperlink>
     </w:p>
@@ -1372,7 +1249,23 @@
     </w:p>
     <w:p>
       <w:r>
-        <w:t xml:space="preserve">The preferred MCU is the ATMEGA2560 mcu from atmel. </w:t>
+        <w:t xml:space="preserve">The preferred MCU is the ATMEGA2560 </w:t>
+      </w:r>
+      <w:proofErr w:type="spellStart"/>
+      <w:r>
+        <w:t>mcu</w:t>
+      </w:r>
+      <w:proofErr w:type="spellEnd"/>
+      <w:r>
+        <w:t xml:space="preserve"> from </w:t>
+      </w:r>
+      <w:proofErr w:type="spellStart"/>
+      <w:r>
+        <w:t>atmel</w:t>
+      </w:r>
+      <w:proofErr w:type="spellEnd"/>
+      <w:r>
+        <w:t xml:space="preserve">. </w:t>
       </w:r>
     </w:p>
     <w:p>
@@ -1483,7 +1376,15 @@
         <w:t xml:space="preserve"> </w:t>
       </w:r>
       <w:r>
-        <w:t xml:space="preserve">(from the field) eg. </w:t>
+        <w:t xml:space="preserve">(from the field) </w:t>
+      </w:r>
+      <w:proofErr w:type="spellStart"/>
+      <w:r>
+        <w:t>eg.</w:t>
+      </w:r>
+      <w:proofErr w:type="spellEnd"/>
+      <w:r>
+        <w:t xml:space="preserve"> </w:t>
       </w:r>
       <w:hyperlink r:id="rId31" w:history="1">
         <w:r>
@@ -1506,19 +1407,7 @@
           <w:rPr>
             <w:rStyle w:val="Hyperlink"/>
           </w:rPr>
-          <w:t>HVH-280-2P-</w:t>
-        </w:r>
-        <w:r>
-          <w:rPr>
-            <w:rStyle w:val="Hyperlink"/>
-          </w:rPr>
-          <w:t>6</w:t>
-        </w:r>
-        <w:r>
-          <w:rPr>
-            <w:rStyle w:val="Hyperlink"/>
-          </w:rPr>
-          <w:t>.5DS</w:t>
+          <w:t>HVH-280-2P-6.5DS</w:t>
         </w:r>
       </w:hyperlink>
       <w:r>
@@ -2282,7 +2171,7 @@
           <w:sz w:val="28"/>
           <w:szCs w:val="28"/>
         </w:rPr>
-        <w:t xml:space="preserve">: if the temperatures are in the required range </w:t>
+        <w:t xml:space="preserve">: if the temperatures are in the required </w:t>
       </w:r>
       <w:r>
         <w:rPr>
@@ -2291,7 +2180,16 @@
           <w:sz w:val="28"/>
           <w:szCs w:val="28"/>
         </w:rPr>
-        <w:t xml:space="preserve"> this options will be shown for 120 sec and if no option is selected the </w:t>
+        <w:t>range, this</w:t>
+      </w:r>
+      <w:r>
+        <w:rPr>
+          <w:rFonts w:cstheme="minorHAnsi"/>
+          <w:color w:val="000000"/>
+          <w:sz w:val="28"/>
+          <w:szCs w:val="28"/>
+        </w:rPr>
+        <w:t xml:space="preserve"> options will be shown for 120 sec and if no option is selected the </w:t>
       </w:r>
       <w:r>
         <w:rPr>
@@ -2744,7 +2642,47 @@
           <w:sz w:val="24"/>
           <w:szCs w:val="24"/>
         </w:rPr>
-        <w:t>-this is the last option which will contain the process as mentioned in the doc and a sleeping function after such that all the processes are turned of after snitization.</w:t>
+        <w:t xml:space="preserve">-this is the last option which will contain the process as mentioned in the doc and a sleeping function after such that all the processes are turned </w:t>
+      </w:r>
+      <w:proofErr w:type="spellStart"/>
+      <w:r>
+        <w:rPr>
+          <w:rFonts w:ascii="Bahnschrift Light" w:hAnsi="Bahnschrift Light"/>
+          <w:color w:val="202124"/>
+          <w:sz w:val="24"/>
+          <w:szCs w:val="24"/>
+        </w:rPr>
+        <w:t>of</w:t>
+      </w:r>
+      <w:proofErr w:type="spellEnd"/>
+      <w:r>
+        <w:rPr>
+          <w:rFonts w:ascii="Bahnschrift Light" w:hAnsi="Bahnschrift Light"/>
+          <w:color w:val="202124"/>
+          <w:sz w:val="24"/>
+          <w:szCs w:val="24"/>
+        </w:rPr>
+        <w:t xml:space="preserve"> after </w:t>
+      </w:r>
+      <w:proofErr w:type="spellStart"/>
+      <w:r>
+        <w:rPr>
+          <w:rFonts w:ascii="Bahnschrift Light" w:hAnsi="Bahnschrift Light"/>
+          <w:color w:val="202124"/>
+          <w:sz w:val="24"/>
+          <w:szCs w:val="24"/>
+        </w:rPr>
+        <w:t>snitization</w:t>
+      </w:r>
+      <w:proofErr w:type="spellEnd"/>
+      <w:r>
+        <w:rPr>
+          <w:rFonts w:ascii="Bahnschrift Light" w:hAnsi="Bahnschrift Light"/>
+          <w:color w:val="202124"/>
+          <w:sz w:val="24"/>
+          <w:szCs w:val="24"/>
+        </w:rPr>
+        <w:t>.</w:t>
       </w:r>
     </w:p>
     <w:p>
@@ -2908,14 +2846,25 @@
         </w:rPr>
         <w:t xml:space="preserve">After commissioning, call the </w:t>
       </w:r>
-      <w:r>
-        <w:rPr>
-          <w:b/>
-          <w:bCs/>
-          <w:sz w:val="24"/>
-          <w:szCs w:val="24"/>
-        </w:rPr>
-        <w:t xml:space="preserve">main_process </w:t>
+      <w:proofErr w:type="spellStart"/>
+      <w:r>
+        <w:rPr>
+          <w:b/>
+          <w:bCs/>
+          <w:sz w:val="24"/>
+          <w:szCs w:val="24"/>
+        </w:rPr>
+        <w:t>main_process</w:t>
+      </w:r>
+      <w:proofErr w:type="spellEnd"/>
+      <w:r>
+        <w:rPr>
+          <w:b/>
+          <w:bCs/>
+          <w:sz w:val="24"/>
+          <w:szCs w:val="24"/>
+        </w:rPr>
+        <w:t xml:space="preserve"> </w:t>
       </w:r>
       <w:r>
         <w:rPr>
@@ -3113,7 +3062,23 @@
           <w:sz w:val="24"/>
           <w:szCs w:val="24"/>
         </w:rPr>
-        <w:t>The special sanitization function will be a void function as well but it will perform all the necessary operations as described in the doc and then call the sleep_sequence function described below.</w:t>
+        <w:t xml:space="preserve">The special sanitization function will be a void function as well but it will perform all the necessary operations as described in the doc and then call the </w:t>
+      </w:r>
+      <w:proofErr w:type="spellStart"/>
+      <w:r>
+        <w:rPr>
+          <w:sz w:val="24"/>
+          <w:szCs w:val="24"/>
+        </w:rPr>
+        <w:t>sleep_sequence</w:t>
+      </w:r>
+      <w:proofErr w:type="spellEnd"/>
+      <w:r>
+        <w:rPr>
+          <w:sz w:val="24"/>
+          <w:szCs w:val="24"/>
+        </w:rPr>
+        <w:t xml:space="preserve"> function described below.</w:t>
       </w:r>
     </w:p>
     <w:p>
@@ -3139,14 +3104,25 @@
         </w:rPr>
         <w:t xml:space="preserve"> – once the set button is pressed, a function call to </w:t>
       </w:r>
-      <w:r>
-        <w:rPr>
-          <w:b/>
-          <w:bCs/>
-          <w:sz w:val="24"/>
-          <w:szCs w:val="24"/>
-        </w:rPr>
-        <w:t>set_parameters function</w:t>
+      <w:proofErr w:type="spellStart"/>
+      <w:r>
+        <w:rPr>
+          <w:b/>
+          <w:bCs/>
+          <w:sz w:val="24"/>
+          <w:szCs w:val="24"/>
+        </w:rPr>
+        <w:t>set_parameters</w:t>
+      </w:r>
+      <w:proofErr w:type="spellEnd"/>
+      <w:r>
+        <w:rPr>
+          <w:b/>
+          <w:bCs/>
+          <w:sz w:val="24"/>
+          <w:szCs w:val="24"/>
+        </w:rPr>
+        <w:t xml:space="preserve"> function</w:t>
       </w:r>
       <w:r>
         <w:rPr>
@@ -3170,12 +3146,21 @@
           <w:szCs w:val="24"/>
         </w:rPr>
       </w:pPr>
-      <w:r>
-        <w:rPr>
-          <w:sz w:val="24"/>
-          <w:szCs w:val="24"/>
-        </w:rPr>
-        <w:t xml:space="preserve">sleep_sequence function – this function will be called after the sanitization sequence or after pressing the on/off button once more. Thus it will also be called in the main loop after checking if there is an off flag present. </w:t>
+      <w:proofErr w:type="spellStart"/>
+      <w:r>
+        <w:rPr>
+          <w:sz w:val="24"/>
+          <w:szCs w:val="24"/>
+        </w:rPr>
+        <w:t>sleep_sequence</w:t>
+      </w:r>
+      <w:proofErr w:type="spellEnd"/>
+      <w:r>
+        <w:rPr>
+          <w:sz w:val="24"/>
+          <w:szCs w:val="24"/>
+        </w:rPr>
+        <w:t xml:space="preserve"> function – this function will be called after the sanitization sequence or after pressing the on/off button once more. Thus it will also be called in the main loop after checking if there is an off flag present. </w:t>
       </w:r>
     </w:p>
     <w:p>
@@ -3197,14 +3182,25 @@
         </w:rPr>
         <w:t xml:space="preserve">The function does this:  check if there is data that needs saving if so, call the </w:t>
       </w:r>
-      <w:r>
-        <w:rPr>
-          <w:b/>
-          <w:bCs/>
-          <w:sz w:val="24"/>
-          <w:szCs w:val="24"/>
-        </w:rPr>
-        <w:t>save_config_data function</w:t>
+      <w:proofErr w:type="spellStart"/>
+      <w:r>
+        <w:rPr>
+          <w:b/>
+          <w:bCs/>
+          <w:sz w:val="24"/>
+          <w:szCs w:val="24"/>
+        </w:rPr>
+        <w:t>save_config_data</w:t>
+      </w:r>
+      <w:proofErr w:type="spellEnd"/>
+      <w:r>
+        <w:rPr>
+          <w:b/>
+          <w:bCs/>
+          <w:sz w:val="24"/>
+          <w:szCs w:val="24"/>
+        </w:rPr>
+        <w:t xml:space="preserve"> function</w:t>
       </w:r>
       <w:r>
         <w:rPr>
@@ -3227,7 +3223,23 @@
           <w:sz w:val="24"/>
           <w:szCs w:val="24"/>
         </w:rPr>
-        <w:t xml:space="preserve"> in the set_parameters function.</w:t>
+        <w:t xml:space="preserve"> in the </w:t>
+      </w:r>
+      <w:proofErr w:type="spellStart"/>
+      <w:r>
+        <w:rPr>
+          <w:sz w:val="24"/>
+          <w:szCs w:val="24"/>
+        </w:rPr>
+        <w:t>set_parameters</w:t>
+      </w:r>
+      <w:proofErr w:type="spellEnd"/>
+      <w:r>
+        <w:rPr>
+          <w:sz w:val="24"/>
+          <w:szCs w:val="24"/>
+        </w:rPr>
+        <w:t xml:space="preserve"> function.</w:t>
       </w:r>
     </w:p>
     <w:p>
@@ -3289,7 +3301,23 @@
           <w:sz w:val="24"/>
           <w:szCs w:val="24"/>
         </w:rPr>
-        <w:t xml:space="preserve"> can be abstracted by writing a halt_function that handles turning off of all actuators and calling it here).</w:t>
+        <w:t xml:space="preserve"> can be abstracted by writing a </w:t>
+      </w:r>
+      <w:proofErr w:type="spellStart"/>
+      <w:r>
+        <w:rPr>
+          <w:sz w:val="24"/>
+          <w:szCs w:val="24"/>
+        </w:rPr>
+        <w:t>halt_function</w:t>
+      </w:r>
+      <w:proofErr w:type="spellEnd"/>
+      <w:r>
+        <w:rPr>
+          <w:sz w:val="24"/>
+          <w:szCs w:val="24"/>
+        </w:rPr>
+        <w:t xml:space="preserve"> that handles turning off of all actuators and calling it here).</w:t>
       </w:r>
     </w:p>
     <w:p>
@@ -3309,7 +3337,23 @@
           <w:sz w:val="24"/>
           <w:szCs w:val="24"/>
         </w:rPr>
-        <w:t>Set the necessary interrupt pin for the wake up and call the go to sleep function helped by Arduino_low_power library.</w:t>
+        <w:t xml:space="preserve">Set the necessary interrupt pin for the wake up and call the go to sleep function helped by </w:t>
+      </w:r>
+      <w:proofErr w:type="spellStart"/>
+      <w:r>
+        <w:rPr>
+          <w:sz w:val="24"/>
+          <w:szCs w:val="24"/>
+        </w:rPr>
+        <w:t>Arduino_low_power</w:t>
+      </w:r>
+      <w:proofErr w:type="spellEnd"/>
+      <w:r>
+        <w:rPr>
+          <w:sz w:val="24"/>
+          <w:szCs w:val="24"/>
+        </w:rPr>
+        <w:t xml:space="preserve"> library.</w:t>
       </w:r>
     </w:p>
     <w:p>

</xml_diff>

<commit_message>
major change in hardware layout Firmware 85% complete
</commit_message>
<xml_diff>
--- a/dish_washwer_hardware/assets/dishwasher_implementation.docx
+++ b/dish_washwer_hardware/assets/dishwasher_implementation.docx
@@ -31,13 +31,8 @@
       <w:pPr>
         <w:pStyle w:val="ListParagraph"/>
       </w:pPr>
-      <w:proofErr w:type="spellStart"/>
-      <w:r>
-        <w:t>Recomended</w:t>
-      </w:r>
-      <w:proofErr w:type="spellEnd"/>
-      <w:r>
-        <w:t xml:space="preserve"> part</w:t>
+      <w:r>
+        <w:t>Recomended part</w:t>
       </w:r>
       <w:r>
         <w:t>s</w:t>
@@ -53,7 +48,19 @@
           <w:rPr>
             <w:rStyle w:val="Hyperlink"/>
           </w:rPr>
-          <w:t>B3W-9002-HG1G</w:t>
+          <w:t>B3W-9002-H</w:t>
+        </w:r>
+        <w:r>
+          <w:rPr>
+            <w:rStyle w:val="Hyperlink"/>
+          </w:rPr>
+          <w:t>G</w:t>
+        </w:r>
+        <w:r>
+          <w:rPr>
+            <w:rStyle w:val="Hyperlink"/>
+          </w:rPr>
+          <w:t>1G</w:t>
         </w:r>
       </w:hyperlink>
     </w:p>
@@ -69,7 +76,19 @@
           <w:rPr>
             <w:rStyle w:val="Hyperlink"/>
           </w:rPr>
-          <w:t>TL1240GQ1JCLR</w:t>
+          <w:t>TL1240G</w:t>
+        </w:r>
+        <w:r>
+          <w:rPr>
+            <w:rStyle w:val="Hyperlink"/>
+          </w:rPr>
+          <w:t>Q</w:t>
+        </w:r>
+        <w:r>
+          <w:rPr>
+            <w:rStyle w:val="Hyperlink"/>
+          </w:rPr>
+          <w:t>1JCLR</w:t>
         </w:r>
       </w:hyperlink>
       <w:r>
@@ -110,15 +129,7 @@
         <w:t>Recommended parts</w:t>
       </w:r>
       <w:r>
-        <w:t xml:space="preserve">: (probe type </w:t>
-      </w:r>
-      <w:proofErr w:type="spellStart"/>
-      <w:r>
-        <w:t>pt</w:t>
-      </w:r>
-      <w:proofErr w:type="spellEnd"/>
-      <w:r>
-        <w:t xml:space="preserve"> is recommended so that the fluid flows all around the sensor allowing more intuitive measurements)</w:t>
+        <w:t>: (probe type pt is recommended so that the fluid flows all around the sensor allowing more intuitive measurements)</w:t>
       </w:r>
     </w:p>
     <w:p>
@@ -144,13 +155,8 @@
           <w:numId w:val="2"/>
         </w:numPr>
       </w:pPr>
-      <w:proofErr w:type="spellStart"/>
-      <w:r>
-        <w:t>uxcell</w:t>
-      </w:r>
-      <w:proofErr w:type="spellEnd"/>
-      <w:r>
-        <w:t xml:space="preserve"> PT100 RTD Temperature Sensor Probe 3 Wires Cable Thermocouple Stainless Steel</w:t>
+      <w:r>
+        <w:t>uxcell PT100 RTD Temperature Sensor Probe 3 Wires Cable Thermocouple Stainless Steel</w:t>
       </w:r>
       <w:r>
         <w:t>(</w:t>
@@ -160,7 +166,19 @@
           <w:rPr>
             <w:rStyle w:val="Hyperlink"/>
           </w:rPr>
-          <w:t>https://www.amazon.com/uxcell-Temperature-Sensor-Thermocouple-Stainless/dp/B07PPV7M2S</w:t>
+          <w:t>https://www.</w:t>
+        </w:r>
+        <w:r>
+          <w:rPr>
+            <w:rStyle w:val="Hyperlink"/>
+          </w:rPr>
+          <w:t>a</w:t>
+        </w:r>
+        <w:r>
+          <w:rPr>
+            <w:rStyle w:val="Hyperlink"/>
+          </w:rPr>
+          <w:t>mazon.com/uxcell-Temperature-Sensor-Thermocouple-Stainless/dp/B07PPV7M2S</w:t>
         </w:r>
       </w:hyperlink>
       <w:r>
@@ -196,23 +214,7 @@
           <w:b/>
           <w:bCs/>
         </w:rPr>
-        <w:t xml:space="preserve"> </w:t>
-      </w:r>
-      <w:proofErr w:type="spellStart"/>
-      <w:r>
-        <w:rPr>
-          <w:b/>
-          <w:bCs/>
-        </w:rPr>
-        <w:t>ic</w:t>
-      </w:r>
-      <w:proofErr w:type="spellEnd"/>
-      <w:r>
-        <w:rPr>
-          <w:b/>
-          <w:bCs/>
-        </w:rPr>
-        <w:t xml:space="preserve">. </w:t>
+        <w:t xml:space="preserve"> ic. </w:t>
       </w:r>
       <w:r>
         <w:t xml:space="preserve"> This an amplifier with a</w:t>
@@ -257,7 +259,19 @@
           <w:rPr>
             <w:rStyle w:val="Hyperlink"/>
           </w:rPr>
-          <w:t>https://processheatingservices.com/heating-elements/incoloy-800-heating-elements-for-air-heating-units-pei-range-250w-6kw/pei-range-incoloy-800-heating-elements-3500w-3-5kw/</w:t>
+          <w:t>https://processheatingse</w:t>
+        </w:r>
+        <w:r>
+          <w:rPr>
+            <w:rStyle w:val="Hyperlink"/>
+          </w:rPr>
+          <w:t>r</w:t>
+        </w:r>
+        <w:r>
+          <w:rPr>
+            <w:rStyle w:val="Hyperlink"/>
+          </w:rPr>
+          <w:t>vices.com/heating-elements/incoloy-800-heating-elements-for-air-heating-units-pei-range-250w-6kw/pei-range-incoloy-800-heating-elements-3500w-3-5kw/</w:t>
         </w:r>
       </w:hyperlink>
       <w:r>
@@ -292,7 +306,19 @@
           <w:rPr>
             <w:rStyle w:val="Hyperlink"/>
           </w:rPr>
-          <w:t>https://www.alibaba.com/product-detail/3-Phase-6kw-autoclave-boiler-heater_60703485472.html</w:t>
+          <w:t>https://</w:t>
+        </w:r>
+        <w:r>
+          <w:rPr>
+            <w:rStyle w:val="Hyperlink"/>
+          </w:rPr>
+          <w:t>w</w:t>
+        </w:r>
+        <w:r>
+          <w:rPr>
+            <w:rStyle w:val="Hyperlink"/>
+          </w:rPr>
+          <w:t>ww.alibaba.com/product-detail/3-Phase-6kw-autoclave-boiler-heater_60703485472.html</w:t>
         </w:r>
       </w:hyperlink>
       <w:r>
@@ -460,15 +486,7 @@
     </w:p>
     <w:p>
       <w:r>
-        <w:t>V=</w:t>
-      </w:r>
-      <w:proofErr w:type="spellStart"/>
-      <w:r>
-        <w:t>ir</w:t>
-      </w:r>
-      <w:proofErr w:type="spellEnd"/>
-      <w:r>
-        <w:t xml:space="preserve"> and P/V=I, that means that the current for the 3-phase delta connection will be approximately 15A and star connection will be 25A. </w:t>
+        <w:t xml:space="preserve">V=ir and P/V=I, that means that the current for the 3-phase delta connection will be approximately 15A and star connection will be 25A. </w:t>
       </w:r>
     </w:p>
     <w:p>
@@ -508,22 +526,26 @@
     </w:p>
     <w:p>
       <w:r>
-        <w:t xml:space="preserve">Recommended </w:t>
-      </w:r>
-      <w:proofErr w:type="spellStart"/>
-      <w:r>
-        <w:t>triacs</w:t>
-      </w:r>
-      <w:proofErr w:type="spellEnd"/>
-      <w:r>
-        <w:t xml:space="preserve">: </w:t>
+        <w:t xml:space="preserve">Recommended triacs: </w:t>
       </w:r>
       <w:hyperlink r:id="rId12" w:history="1">
         <w:r>
           <w:rPr>
             <w:rStyle w:val="Hyperlink"/>
           </w:rPr>
-          <w:t>BTA30-600CW3G</w:t>
+          <w:t>BTA30-600C</w:t>
+        </w:r>
+        <w:r>
+          <w:rPr>
+            <w:rStyle w:val="Hyperlink"/>
+          </w:rPr>
+          <w:t>W</w:t>
+        </w:r>
+        <w:r>
+          <w:rPr>
+            <w:rStyle w:val="Hyperlink"/>
+          </w:rPr>
+          <w:t>3G</w:t>
         </w:r>
       </w:hyperlink>
       <w:r>
@@ -565,7 +587,19 @@
           <w:rPr>
             <w:rStyle w:val="Hyperlink"/>
           </w:rPr>
-          <w:t>https://forum.arduino.cc/t/classic-optocoupler-triac-circuit-for-controlling-an-ac-load-with-arduino/442278</w:t>
+          <w:t>https://foru</w:t>
+        </w:r>
+        <w:r>
+          <w:rPr>
+            <w:rStyle w:val="Hyperlink"/>
+          </w:rPr>
+          <w:t>m</w:t>
+        </w:r>
+        <w:r>
+          <w:rPr>
+            <w:rStyle w:val="Hyperlink"/>
+          </w:rPr>
+          <w:t>.arduino.cc/t/classic-optocoupler-triac-circuit-for-controlling-an-ac-load-with-arduino/442278</w:t>
         </w:r>
       </w:hyperlink>
     </w:p>
@@ -575,7 +609,19 @@
           <w:rPr>
             <w:rStyle w:val="Hyperlink"/>
           </w:rPr>
-          <w:t>https://innovatorsguru.com/switching-ac-load-using-triac/</w:t>
+          <w:t>https://innovatorsguru.com/switching-ac-load-u</w:t>
+        </w:r>
+        <w:r>
+          <w:rPr>
+            <w:rStyle w:val="Hyperlink"/>
+          </w:rPr>
+          <w:t>s</w:t>
+        </w:r>
+        <w:r>
+          <w:rPr>
+            <w:rStyle w:val="Hyperlink"/>
+          </w:rPr>
+          <w:t>ing-triac/</w:t>
         </w:r>
       </w:hyperlink>
     </w:p>
@@ -585,7 +631,43 @@
           <w:rPr>
             <w:rStyle w:val="Hyperlink"/>
           </w:rPr>
-          <w:t>https://www.electronics-tutorials.ws/power/triac.html</w:t>
+          <w:t>https://www.electron</w:t>
+        </w:r>
+        <w:r>
+          <w:rPr>
+            <w:rStyle w:val="Hyperlink"/>
+          </w:rPr>
+          <w:t>i</w:t>
+        </w:r>
+        <w:r>
+          <w:rPr>
+            <w:rStyle w:val="Hyperlink"/>
+          </w:rPr>
+          <w:t>cs-</w:t>
+        </w:r>
+        <w:r>
+          <w:rPr>
+            <w:rStyle w:val="Hyperlink"/>
+          </w:rPr>
+          <w:t>t</w:t>
+        </w:r>
+        <w:r>
+          <w:rPr>
+            <w:rStyle w:val="Hyperlink"/>
+          </w:rPr>
+          <w:t>u</w:t>
+        </w:r>
+        <w:r>
+          <w:rPr>
+            <w:rStyle w:val="Hyperlink"/>
+          </w:rPr>
+          <w:t>t</w:t>
+        </w:r>
+        <w:r>
+          <w:rPr>
+            <w:rStyle w:val="Hyperlink"/>
+          </w:rPr>
+          <w:t>orials.ws/power/triac.html</w:t>
         </w:r>
       </w:hyperlink>
     </w:p>
@@ -605,13 +687,8 @@
         <w:t>more professional and easier</w:t>
       </w:r>
       <w:r>
-        <w:t xml:space="preserve"> to use screen a </w:t>
-      </w:r>
-      <w:proofErr w:type="spellStart"/>
-      <w:r>
-        <w:t>tft</w:t>
-      </w:r>
-      <w:proofErr w:type="spellEnd"/>
+        <w:t xml:space="preserve"> to use screen a tft</w:t>
+      </w:r>
       <w:r>
         <w:t>/oled</w:t>
       </w:r>
@@ -638,7 +715,31 @@
           <w:rPr>
             <w:rStyle w:val="Hyperlink"/>
           </w:rPr>
-          <w:t>https://learn.adafruit.com/1-5-and-2-4-monochrome-128x64-oled-display-module?view=all</w:t>
+          <w:t>https://le</w:t>
+        </w:r>
+        <w:r>
+          <w:rPr>
+            <w:rStyle w:val="Hyperlink"/>
+          </w:rPr>
+          <w:t>a</w:t>
+        </w:r>
+        <w:r>
+          <w:rPr>
+            <w:rStyle w:val="Hyperlink"/>
+          </w:rPr>
+          <w:t>rn.a</w:t>
+        </w:r>
+        <w:r>
+          <w:rPr>
+            <w:rStyle w:val="Hyperlink"/>
+          </w:rPr>
+          <w:t>d</w:t>
+        </w:r>
+        <w:r>
+          <w:rPr>
+            <w:rStyle w:val="Hyperlink"/>
+          </w:rPr>
+          <w:t>afruit.com/1-5-and-2-4-monochrome-128x64-oled-display-module?view=all</w:t>
         </w:r>
       </w:hyperlink>
     </w:p>
@@ -714,83 +815,61 @@
         <w:rPr>
           <w:color w:val="C45911" w:themeColor="accent2" w:themeShade="BF"/>
         </w:rPr>
-        <w:t xml:space="preserve">triac and </w:t>
-      </w:r>
-      <w:proofErr w:type="spellStart"/>
+        <w:t>triac and Diac</w:t>
+      </w:r>
       <w:r>
         <w:rPr>
           <w:color w:val="C45911" w:themeColor="accent2" w:themeShade="BF"/>
         </w:rPr>
-        <w:t>Diac</w:t>
-      </w:r>
-      <w:proofErr w:type="spellEnd"/>
+        <w:t xml:space="preserve"> driver </w:t>
+      </w:r>
       <w:r>
         <w:rPr>
           <w:color w:val="C45911" w:themeColor="accent2" w:themeShade="BF"/>
         </w:rPr>
-        <w:t xml:space="preserve"> driver </w:t>
+        <w:t>used as with the elements</w:t>
       </w:r>
       <w:r>
         <w:rPr>
           <w:color w:val="C45911" w:themeColor="accent2" w:themeShade="BF"/>
         </w:rPr>
-        <w:t>used as with the elements</w:t>
+        <w:t xml:space="preserve"> which will drive even higher rated pumps</w:t>
       </w:r>
       <w:r>
         <w:rPr>
           <w:color w:val="C45911" w:themeColor="accent2" w:themeShade="BF"/>
         </w:rPr>
-        <w:t xml:space="preserve"> which will drive even higher rated pumps</w:t>
+        <w:t xml:space="preserve"> with </w:t>
       </w:r>
       <w:r>
         <w:rPr>
           <w:color w:val="C45911" w:themeColor="accent2" w:themeShade="BF"/>
         </w:rPr>
-        <w:t xml:space="preserve"> with </w:t>
+        <w:t>precision</w:t>
       </w:r>
       <w:r>
         <w:rPr>
           <w:color w:val="C45911" w:themeColor="accent2" w:themeShade="BF"/>
         </w:rPr>
-        <w:t>precision</w:t>
+        <w:t>.</w:t>
       </w:r>
       <w:r>
         <w:rPr>
           <w:color w:val="C45911" w:themeColor="accent2" w:themeShade="BF"/>
         </w:rPr>
-        <w:t>.</w:t>
+        <w:t xml:space="preserve"> (a flow/detergent sensor to be</w:t>
       </w:r>
       <w:r>
         <w:rPr>
           <w:color w:val="C45911" w:themeColor="accent2" w:themeShade="BF"/>
         </w:rPr>
-        <w:t xml:space="preserve"> (a flow/detergent sensor to be</w:t>
+        <w:t xml:space="preserve"> </w:t>
       </w:r>
       <w:r>
         <w:rPr>
           <w:color w:val="C45911" w:themeColor="accent2" w:themeShade="BF"/>
         </w:rPr>
-        <w:t xml:space="preserve"> </w:t>
-      </w:r>
-      <w:r>
-        <w:rPr>
-          <w:color w:val="C45911" w:themeColor="accent2" w:themeShade="BF"/>
-        </w:rPr>
-        <w:t xml:space="preserve">considered </w:t>
-      </w:r>
-      <w:proofErr w:type="spellStart"/>
-      <w:r>
-        <w:rPr>
-          <w:color w:val="C45911" w:themeColor="accent2" w:themeShade="BF"/>
-        </w:rPr>
-        <w:t>incase</w:t>
-      </w:r>
-      <w:proofErr w:type="spellEnd"/>
-      <w:r>
-        <w:rPr>
-          <w:color w:val="C45911" w:themeColor="accent2" w:themeShade="BF"/>
-        </w:rPr>
-        <w:t xml:space="preserve"> the pump is running but the detergent </w:t>
+        <w:t xml:space="preserve">considered incase the pump is running but the detergent </w:t>
       </w:r>
       <w:r>
         <w:rPr>
@@ -981,7 +1060,19 @@
           <w:rPr>
             <w:rStyle w:val="Hyperlink"/>
           </w:rPr>
-          <w:t>https://www.alibaba.com/product-detail/High-Precision-Side-Mount-Float-Boiler_1957259543.html?spm=a2700.details.0.0.3dd24c360m62hz</w:t>
+          <w:t>https://www.alibaba.com/product-detail/High-Precision-Side-Mount-Float-Boiler_1957259543.h</w:t>
+        </w:r>
+        <w:r>
+          <w:rPr>
+            <w:rStyle w:val="Hyperlink"/>
+          </w:rPr>
+          <w:t>t</w:t>
+        </w:r>
+        <w:r>
+          <w:rPr>
+            <w:rStyle w:val="Hyperlink"/>
+          </w:rPr>
+          <w:t>ml?spm=a2700.details.0.0.3dd24c360m62hz</w:t>
         </w:r>
       </w:hyperlink>
     </w:p>
@@ -996,15 +1087,7 @@
         <w:ind w:left="1440"/>
       </w:pPr>
       <w:r>
-        <w:t xml:space="preserve">                   Low level sensor we can use the  </w:t>
-      </w:r>
-      <w:proofErr w:type="spellStart"/>
-      <w:r>
-        <w:t>non invasive</w:t>
-      </w:r>
-      <w:proofErr w:type="spellEnd"/>
-      <w:r>
-        <w:t xml:space="preserve"> optical/infrared sensor.(</w:t>
+        <w:t xml:space="preserve">                   Low level sensor we can use the  non invasive optical/infrared sensor.(</w:t>
       </w:r>
       <w:r>
         <w:t xml:space="preserve"> Infrared Water Liquid Tank Optical Level Sensor</w:t>
@@ -1017,7 +1100,19 @@
           <w:rPr>
             <w:rStyle w:val="Hyperlink"/>
           </w:rPr>
-          <w:t>https://www.alibaba.com/product-detail/Customized-High-Accuracy-Small-Infrared-Water_1600173646115.html?spm=a2700.7724857.normal_offer.d_image.36fb3fa2imBH3D</w:t>
+          <w:t>https://www.alibaba.com/product-detail/Customize</w:t>
+        </w:r>
+        <w:r>
+          <w:rPr>
+            <w:rStyle w:val="Hyperlink"/>
+          </w:rPr>
+          <w:t>d</w:t>
+        </w:r>
+        <w:r>
+          <w:rPr>
+            <w:rStyle w:val="Hyperlink"/>
+          </w:rPr>
+          <w:t>-High-Accuracy-Small-Infrared-Water_1600173646115.html?spm=a2700.7724857.normal_offer.d_image.36fb3fa2imBH3D</w:t>
         </w:r>
       </w:hyperlink>
       <w:r>
@@ -1070,7 +1165,31 @@
           <w:rPr>
             <w:rStyle w:val="Hyperlink"/>
           </w:rPr>
-          <w:t>https://webench.ti.com/appinfo/webench/scripts/SDP.cgi?ID=EC37E7BE1641EA3A</w:t>
+          <w:t>https://web</w:t>
+        </w:r>
+        <w:r>
+          <w:rPr>
+            <w:rStyle w:val="Hyperlink"/>
+          </w:rPr>
+          <w:t>e</w:t>
+        </w:r>
+        <w:r>
+          <w:rPr>
+            <w:rStyle w:val="Hyperlink"/>
+          </w:rPr>
+          <w:t>nch.ti.com/appi</w:t>
+        </w:r>
+        <w:r>
+          <w:rPr>
+            <w:rStyle w:val="Hyperlink"/>
+          </w:rPr>
+          <w:t>n</w:t>
+        </w:r>
+        <w:r>
+          <w:rPr>
+            <w:rStyle w:val="Hyperlink"/>
+          </w:rPr>
+          <w:t>fo/webench/scripts/SDP.cgi?ID=EC37E7BE1641EA3A</w:t>
         </w:r>
       </w:hyperlink>
     </w:p>
@@ -1081,107 +1200,111 @@
           <w:bCs/>
         </w:rPr>
       </w:pPr>
-      <w:proofErr w:type="spellStart"/>
       <w:r>
         <w:rPr>
           <w:rStyle w:val="Hyperlink"/>
         </w:rPr>
-        <w:t>Inpt</w:t>
-      </w:r>
-      <w:proofErr w:type="spellEnd"/>
+        <w:t xml:space="preserve">Inpt Ac filter link: </w:t>
+      </w:r>
+      <w:hyperlink r:id="rId25" w:history="1">
+        <w:r>
+          <w:rPr>
+            <w:rStyle w:val="Hyperlink"/>
+          </w:rPr>
+          <w:t>https://electronics.stackexchange.com/questions/374950/how-does-this-line-filter-work</w:t>
+        </w:r>
+      </w:hyperlink>
       <w:r>
         <w:rPr>
           <w:rStyle w:val="Hyperlink"/>
         </w:rPr>
-        <w:t xml:space="preserve"> Ac filter link: </w:t>
-      </w:r>
-      <w:hyperlink r:id="rId25" w:history="1">
-        <w:r>
-          <w:rPr>
-            <w:rStyle w:val="Hyperlink"/>
-          </w:rPr>
-          <w:t>https://electronics.stackexchange.com/questions/374950/how-does-this-line-filter-work</w:t>
+        <w:t xml:space="preserve"> </w:t>
+      </w:r>
+    </w:p>
+    <w:p>
+      <w:r>
+        <w:t xml:space="preserve">The supply </w:t>
+      </w:r>
+      <w:r>
+        <w:t>g</w:t>
+      </w:r>
+      <w:r>
+        <w:t>ives a 12V at 2A(24W). the transformer parts are readily available and can be made.</w:t>
+      </w:r>
+    </w:p>
+    <w:p>
+      <w:pPr>
+        <w:pStyle w:val="ListParagraph"/>
+      </w:pPr>
+      <w:r>
+        <w:t xml:space="preserve">Link to the parts: </w:t>
+      </w:r>
+      <w:hyperlink r:id="rId26" w:history="1">
+        <w:r>
+          <w:rPr>
+            <w:rStyle w:val="Hyperlink"/>
+          </w:rPr>
+          <w:t>https://product.tdk.com/en/search/ferrite/ferrite/ferrite-acc/info?part_no=B66208X1110T001</w:t>
         </w:r>
       </w:hyperlink>
-      <w:r>
-        <w:rPr>
-          <w:rStyle w:val="Hyperlink"/>
-        </w:rPr>
+    </w:p>
+    <w:p>
+      <w:pPr>
+        <w:pStyle w:val="ListParagraph"/>
+      </w:pPr>
+      <w:r>
+        <w:t xml:space="preserve">And : </w:t>
+      </w:r>
+      <w:hyperlink r:id="rId27" w:history="1">
+        <w:r>
+          <w:rPr>
+            <w:rStyle w:val="Hyperlink"/>
+          </w:rPr>
+          <w:t>https://www.digikey.com/en/products/detail/epcos-tdk-electronics/B66317G0000X187/3914721</w:t>
+        </w:r>
+      </w:hyperlink>
+      <w:r>
         <w:t xml:space="preserve"> </w:t>
       </w:r>
     </w:p>
     <w:p>
-      <w:r>
-        <w:t xml:space="preserve">The supply </w:t>
-      </w:r>
-      <w:r>
-        <w:t>g</w:t>
-      </w:r>
-      <w:r>
-        <w:t>ives a 12V at 2A(24W). the transformer parts are readily available and can be made.</w:t>
-      </w:r>
-    </w:p>
-    <w:p>
-      <w:pPr>
-        <w:pStyle w:val="ListParagraph"/>
-      </w:pPr>
-      <w:r>
-        <w:t xml:space="preserve">Link to the parts: </w:t>
-      </w:r>
-      <w:hyperlink r:id="rId26" w:history="1">
-        <w:r>
-          <w:rPr>
-            <w:rStyle w:val="Hyperlink"/>
-          </w:rPr>
-          <w:t>https://product.tdk.com/en/search/ferrite/ferrite/ferrite-acc/info?part_no=B66208X1110T001</w:t>
-        </w:r>
-      </w:hyperlink>
-    </w:p>
-    <w:p>
-      <w:pPr>
-        <w:pStyle w:val="ListParagraph"/>
-      </w:pPr>
-      <w:r>
-        <w:t xml:space="preserve">And : </w:t>
-      </w:r>
-      <w:hyperlink r:id="rId27" w:history="1">
-        <w:r>
-          <w:rPr>
-            <w:rStyle w:val="Hyperlink"/>
-          </w:rPr>
-          <w:t>https://www.digikey.com/en/products/detail/epcos-tdk-electronics/B66317G0000X187/3914721</w:t>
-        </w:r>
-      </w:hyperlink>
+      <w:pPr>
+        <w:pStyle w:val="ListParagraph"/>
+      </w:pPr>
+      <w:r>
+        <w:t>and the other critical components are available as well for purchase on different sites.</w:t>
+      </w:r>
+    </w:p>
+    <w:p>
+      <w:r>
+        <w:t>For 5V supply we can utilize a buck converter for efficiency and reduce heat dissipation designs.</w:t>
+      </w:r>
+    </w:p>
+    <w:p>
+      <w:r>
+        <w:t>Link:</w:t>
+      </w:r>
       <w:r>
         <w:t xml:space="preserve"> </w:t>
       </w:r>
-    </w:p>
-    <w:p>
-      <w:pPr>
-        <w:pStyle w:val="ListParagraph"/>
-      </w:pPr>
-      <w:r>
-        <w:t>and the other critical components are available as well for purchase on different sites.</w:t>
-      </w:r>
-    </w:p>
-    <w:p>
-      <w:r>
-        <w:t>For 5V supply we can utilize a buck converter for efficiency and reduce heat dissipation designs.</w:t>
-      </w:r>
-    </w:p>
-    <w:p>
-      <w:r>
-        <w:t>Link:</w:t>
-      </w:r>
-      <w:r>
-        <w:t xml:space="preserve"> </w:t>
-      </w:r>
       <w:hyperlink r:id="rId28" w:history="1">
         <w:r>
           <w:rPr>
             <w:rStyle w:val="Hyperlink"/>
           </w:rPr>
-          <w:t>https://webench.ti.com/appinfo/webench/scripts/SDP.cgi?ID=5EE96937B05CB99D</w:t>
+          <w:t>https://webench.ti.com/</w:t>
+        </w:r>
+        <w:r>
+          <w:rPr>
+            <w:rStyle w:val="Hyperlink"/>
+          </w:rPr>
+          <w:t>a</w:t>
+        </w:r>
+        <w:r>
+          <w:rPr>
+            <w:rStyle w:val="Hyperlink"/>
+          </w:rPr>
+          <w:t>ppinfo/webench/scripts/SDP.cgi?ID=5EE96937B05CB99D</w:t>
         </w:r>
       </w:hyperlink>
     </w:p>
@@ -1249,23 +1372,7 @@
     </w:p>
     <w:p>
       <w:r>
-        <w:t xml:space="preserve">The preferred MCU is the ATMEGA2560 </w:t>
-      </w:r>
-      <w:proofErr w:type="spellStart"/>
-      <w:r>
-        <w:t>mcu</w:t>
-      </w:r>
-      <w:proofErr w:type="spellEnd"/>
-      <w:r>
-        <w:t xml:space="preserve"> from </w:t>
-      </w:r>
-      <w:proofErr w:type="spellStart"/>
-      <w:r>
-        <w:t>atmel</w:t>
-      </w:r>
-      <w:proofErr w:type="spellEnd"/>
-      <w:r>
-        <w:t xml:space="preserve">. </w:t>
+        <w:t xml:space="preserve">The preferred MCU is the ATMEGA2560 mcu from atmel. </w:t>
       </w:r>
     </w:p>
     <w:p>
@@ -1376,15 +1483,7 @@
         <w:t xml:space="preserve"> </w:t>
       </w:r>
       <w:r>
-        <w:t xml:space="preserve">(from the field) </w:t>
-      </w:r>
-      <w:proofErr w:type="spellStart"/>
-      <w:r>
-        <w:t>eg.</w:t>
-      </w:r>
-      <w:proofErr w:type="spellEnd"/>
-      <w:r>
-        <w:t xml:space="preserve"> </w:t>
+        <w:t xml:space="preserve">(from the field) eg. </w:t>
       </w:r>
       <w:hyperlink r:id="rId31" w:history="1">
         <w:r>
@@ -1407,7 +1506,19 @@
           <w:rPr>
             <w:rStyle w:val="Hyperlink"/>
           </w:rPr>
-          <w:t>HVH-280-2P-6.5DS</w:t>
+          <w:t>HVH-280-2P-</w:t>
+        </w:r>
+        <w:r>
+          <w:rPr>
+            <w:rStyle w:val="Hyperlink"/>
+          </w:rPr>
+          <w:t>6</w:t>
+        </w:r>
+        <w:r>
+          <w:rPr>
+            <w:rStyle w:val="Hyperlink"/>
+          </w:rPr>
+          <w:t>.5DS</w:t>
         </w:r>
       </w:hyperlink>
       <w:r>
@@ -2171,7 +2282,7 @@
           <w:sz w:val="28"/>
           <w:szCs w:val="28"/>
         </w:rPr>
-        <w:t xml:space="preserve">: if the temperatures are in the required </w:t>
+        <w:t xml:space="preserve">: if the temperatures are in the required range </w:t>
       </w:r>
       <w:r>
         <w:rPr>
@@ -2180,16 +2291,7 @@
           <w:sz w:val="28"/>
           <w:szCs w:val="28"/>
         </w:rPr>
-        <w:t>range, this</w:t>
-      </w:r>
-      <w:r>
-        <w:rPr>
-          <w:rFonts w:cstheme="minorHAnsi"/>
-          <w:color w:val="000000"/>
-          <w:sz w:val="28"/>
-          <w:szCs w:val="28"/>
-        </w:rPr>
-        <w:t xml:space="preserve"> options will be shown for 120 sec and if no option is selected the </w:t>
+        <w:t xml:space="preserve"> this options will be shown for 120 sec and if no option is selected the </w:t>
       </w:r>
       <w:r>
         <w:rPr>
@@ -2642,47 +2744,7 @@
           <w:sz w:val="24"/>
           <w:szCs w:val="24"/>
         </w:rPr>
-        <w:t xml:space="preserve">-this is the last option which will contain the process as mentioned in the doc and a sleeping function after such that all the processes are turned </w:t>
-      </w:r>
-      <w:proofErr w:type="spellStart"/>
-      <w:r>
-        <w:rPr>
-          <w:rFonts w:ascii="Bahnschrift Light" w:hAnsi="Bahnschrift Light"/>
-          <w:color w:val="202124"/>
-          <w:sz w:val="24"/>
-          <w:szCs w:val="24"/>
-        </w:rPr>
-        <w:t>of</w:t>
-      </w:r>
-      <w:proofErr w:type="spellEnd"/>
-      <w:r>
-        <w:rPr>
-          <w:rFonts w:ascii="Bahnschrift Light" w:hAnsi="Bahnschrift Light"/>
-          <w:color w:val="202124"/>
-          <w:sz w:val="24"/>
-          <w:szCs w:val="24"/>
-        </w:rPr>
-        <w:t xml:space="preserve"> after </w:t>
-      </w:r>
-      <w:proofErr w:type="spellStart"/>
-      <w:r>
-        <w:rPr>
-          <w:rFonts w:ascii="Bahnschrift Light" w:hAnsi="Bahnschrift Light"/>
-          <w:color w:val="202124"/>
-          <w:sz w:val="24"/>
-          <w:szCs w:val="24"/>
-        </w:rPr>
-        <w:t>snitization</w:t>
-      </w:r>
-      <w:proofErr w:type="spellEnd"/>
-      <w:r>
-        <w:rPr>
-          <w:rFonts w:ascii="Bahnschrift Light" w:hAnsi="Bahnschrift Light"/>
-          <w:color w:val="202124"/>
-          <w:sz w:val="24"/>
-          <w:szCs w:val="24"/>
-        </w:rPr>
-        <w:t>.</w:t>
+        <w:t>-this is the last option which will contain the process as mentioned in the doc and a sleeping function after such that all the processes are turned of after snitization.</w:t>
       </w:r>
     </w:p>
     <w:p>
@@ -2846,7 +2908,6 @@
         </w:rPr>
         <w:t xml:space="preserve">After commissioning, call the </w:t>
       </w:r>
-      <w:proofErr w:type="spellStart"/>
       <w:r>
         <w:rPr>
           <w:b/>
@@ -2854,17 +2915,7 @@
           <w:sz w:val="24"/>
           <w:szCs w:val="24"/>
         </w:rPr>
-        <w:t>main_process</w:t>
-      </w:r>
-      <w:proofErr w:type="spellEnd"/>
-      <w:r>
-        <w:rPr>
-          <w:b/>
-          <w:bCs/>
-          <w:sz w:val="24"/>
-          <w:szCs w:val="24"/>
-        </w:rPr>
-        <w:t xml:space="preserve"> </w:t>
+        <w:t xml:space="preserve">main_process </w:t>
       </w:r>
       <w:r>
         <w:rPr>
@@ -3062,23 +3113,7 @@
           <w:sz w:val="24"/>
           <w:szCs w:val="24"/>
         </w:rPr>
-        <w:t xml:space="preserve">The special sanitization function will be a void function as well but it will perform all the necessary operations as described in the doc and then call the </w:t>
-      </w:r>
-      <w:proofErr w:type="spellStart"/>
-      <w:r>
-        <w:rPr>
-          <w:sz w:val="24"/>
-          <w:szCs w:val="24"/>
-        </w:rPr>
-        <w:t>sleep_sequence</w:t>
-      </w:r>
-      <w:proofErr w:type="spellEnd"/>
-      <w:r>
-        <w:rPr>
-          <w:sz w:val="24"/>
-          <w:szCs w:val="24"/>
-        </w:rPr>
-        <w:t xml:space="preserve"> function described below.</w:t>
+        <w:t>The special sanitization function will be a void function as well but it will perform all the necessary operations as described in the doc and then call the sleep_sequence function described below.</w:t>
       </w:r>
     </w:p>
     <w:p>
@@ -3104,7 +3139,6 @@
         </w:rPr>
         <w:t xml:space="preserve"> – once the set button is pressed, a function call to </w:t>
       </w:r>
-      <w:proofErr w:type="spellStart"/>
       <w:r>
         <w:rPr>
           <w:b/>
@@ -3112,17 +3146,7 @@
           <w:sz w:val="24"/>
           <w:szCs w:val="24"/>
         </w:rPr>
-        <w:t>set_parameters</w:t>
-      </w:r>
-      <w:proofErr w:type="spellEnd"/>
-      <w:r>
-        <w:rPr>
-          <w:b/>
-          <w:bCs/>
-          <w:sz w:val="24"/>
-          <w:szCs w:val="24"/>
-        </w:rPr>
-        <w:t xml:space="preserve"> function</w:t>
+        <w:t>set_parameters function</w:t>
       </w:r>
       <w:r>
         <w:rPr>
@@ -3146,21 +3170,12 @@
           <w:szCs w:val="24"/>
         </w:rPr>
       </w:pPr>
-      <w:proofErr w:type="spellStart"/>
-      <w:r>
-        <w:rPr>
-          <w:sz w:val="24"/>
-          <w:szCs w:val="24"/>
-        </w:rPr>
-        <w:t>sleep_sequence</w:t>
-      </w:r>
-      <w:proofErr w:type="spellEnd"/>
-      <w:r>
-        <w:rPr>
-          <w:sz w:val="24"/>
-          <w:szCs w:val="24"/>
-        </w:rPr>
-        <w:t xml:space="preserve"> function – this function will be called after the sanitization sequence or after pressing the on/off button once more. Thus it will also be called in the main loop after checking if there is an off flag present. </w:t>
+      <w:r>
+        <w:rPr>
+          <w:sz w:val="24"/>
+          <w:szCs w:val="24"/>
+        </w:rPr>
+        <w:t xml:space="preserve">sleep_sequence function – this function will be called after the sanitization sequence or after pressing the on/off button once more. Thus it will also be called in the main loop after checking if there is an off flag present. </w:t>
       </w:r>
     </w:p>
     <w:p>
@@ -3182,7 +3197,6 @@
         </w:rPr>
         <w:t xml:space="preserve">The function does this:  check if there is data that needs saving if so, call the </w:t>
       </w:r>
-      <w:proofErr w:type="spellStart"/>
       <w:r>
         <w:rPr>
           <w:b/>
@@ -3190,9 +3204,8 @@
           <w:sz w:val="24"/>
           <w:szCs w:val="24"/>
         </w:rPr>
-        <w:t>save_config_data</w:t>
-      </w:r>
-      <w:proofErr w:type="spellEnd"/>
+        <w:t>save_config_data function</w:t>
+      </w:r>
       <w:r>
         <w:rPr>
           <w:b/>
@@ -3200,15 +3213,6 @@
           <w:sz w:val="24"/>
           <w:szCs w:val="24"/>
         </w:rPr>
-        <w:t xml:space="preserve"> function</w:t>
-      </w:r>
-      <w:r>
-        <w:rPr>
-          <w:b/>
-          <w:bCs/>
-          <w:sz w:val="24"/>
-          <w:szCs w:val="24"/>
-        </w:rPr>
         <w:t xml:space="preserve">. </w:t>
       </w:r>
       <w:r>
@@ -3223,23 +3227,7 @@
           <w:sz w:val="24"/>
           <w:szCs w:val="24"/>
         </w:rPr>
-        <w:t xml:space="preserve"> in the </w:t>
-      </w:r>
-      <w:proofErr w:type="spellStart"/>
-      <w:r>
-        <w:rPr>
-          <w:sz w:val="24"/>
-          <w:szCs w:val="24"/>
-        </w:rPr>
-        <w:t>set_parameters</w:t>
-      </w:r>
-      <w:proofErr w:type="spellEnd"/>
-      <w:r>
-        <w:rPr>
-          <w:sz w:val="24"/>
-          <w:szCs w:val="24"/>
-        </w:rPr>
-        <w:t xml:space="preserve"> function.</w:t>
+        <w:t xml:space="preserve"> in the set_parameters function.</w:t>
       </w:r>
     </w:p>
     <w:p>
@@ -3301,23 +3289,7 @@
           <w:sz w:val="24"/>
           <w:szCs w:val="24"/>
         </w:rPr>
-        <w:t xml:space="preserve"> can be abstracted by writing a </w:t>
-      </w:r>
-      <w:proofErr w:type="spellStart"/>
-      <w:r>
-        <w:rPr>
-          <w:sz w:val="24"/>
-          <w:szCs w:val="24"/>
-        </w:rPr>
-        <w:t>halt_function</w:t>
-      </w:r>
-      <w:proofErr w:type="spellEnd"/>
-      <w:r>
-        <w:rPr>
-          <w:sz w:val="24"/>
-          <w:szCs w:val="24"/>
-        </w:rPr>
-        <w:t xml:space="preserve"> that handles turning off of all actuators and calling it here).</w:t>
+        <w:t xml:space="preserve"> can be abstracted by writing a halt_function that handles turning off of all actuators and calling it here).</w:t>
       </w:r>
     </w:p>
     <w:p>
@@ -3337,23 +3309,7 @@
           <w:sz w:val="24"/>
           <w:szCs w:val="24"/>
         </w:rPr>
-        <w:t xml:space="preserve">Set the necessary interrupt pin for the wake up and call the go to sleep function helped by </w:t>
-      </w:r>
-      <w:proofErr w:type="spellStart"/>
-      <w:r>
-        <w:rPr>
-          <w:sz w:val="24"/>
-          <w:szCs w:val="24"/>
-        </w:rPr>
-        <w:t>Arduino_low_power</w:t>
-      </w:r>
-      <w:proofErr w:type="spellEnd"/>
-      <w:r>
-        <w:rPr>
-          <w:sz w:val="24"/>
-          <w:szCs w:val="24"/>
-        </w:rPr>
-        <w:t xml:space="preserve"> library.</w:t>
+        <w:t>Set the necessary interrupt pin for the wake up and call the go to sleep function helped by Arduino_low_power library.</w:t>
       </w:r>
     </w:p>
     <w:p>

</xml_diff>